<commit_message>
Programozás C feladat kész
</commit_message>
<xml_diff>
--- a/feladatlap_A4.docx
+++ b/feladatlap_A4.docx
@@ -1,6 +1,6 @@
 
 <file path=word/document.xml><?xml version="1.0" encoding="utf-8"?>
-<w:document xmlns:wpc="http://schemas.microsoft.com/office/word/2010/wordprocessingCanvas" xmlns:cx="http://schemas.microsoft.com/office/drawing/2014/chartex" xmlns:cx1="http://schemas.microsoft.com/office/drawing/2015/9/8/chartex" xmlns:cx2="http://schemas.microsoft.com/office/drawing/2015/10/21/chartex" xmlns:cx3="http://schemas.microsoft.com/office/drawing/2016/5/9/chartex" xmlns:cx4="http://schemas.microsoft.com/office/drawing/2016/5/10/chartex" xmlns:cx5="http://schemas.microsoft.com/office/drawing/2016/5/11/chartex" xmlns:cx6="http://schemas.microsoft.com/office/drawing/2016/5/12/chartex" xmlns:cx7="http://schemas.microsoft.com/office/drawing/2016/5/13/chartex" xmlns:cx8="http://schemas.microsoft.com/office/drawing/2016/5/14/chartex" xmlns:mc="http://schemas.openxmlformats.org/markup-compatibility/2006" xmlns:aink="http://schemas.microsoft.com/office/drawing/2016/ink" xmlns:am3d="http://schemas.microsoft.com/office/drawing/2017/model3d" xmlns:o="urn:schemas-microsoft-com:office:office" xmlns:r="http://schemas.openxmlformats.org/officeDocument/2006/relationships" xmlns:m="http://schemas.openxmlformats.org/officeDocument/2006/math" xmlns:v="urn:schemas-microsoft-com:vml" xmlns:wp14="http://schemas.microsoft.com/office/word/2010/wordprocessingDrawing" xmlns:wp="http://schemas.openxmlformats.org/drawingml/2006/wordprocessingDrawing" xmlns:w10="urn:schemas-microsoft-com:office:word" xmlns:w="http://schemas.openxmlformats.org/wordprocessingml/2006/main" xmlns:w14="http://schemas.microsoft.com/office/word/2010/wordml" xmlns:w15="http://schemas.microsoft.com/office/word/2012/wordml" xmlns:w16cid="http://schemas.microsoft.com/office/word/2016/wordml/cid" xmlns:w16se="http://schemas.microsoft.com/office/word/2015/wordml/symex" xmlns:wpg="http://schemas.microsoft.com/office/word/2010/wordprocessingGroup" xmlns:wpi="http://schemas.microsoft.com/office/word/2010/wordprocessingInk" xmlns:wne="http://schemas.microsoft.com/office/word/2006/wordml" xmlns:wps="http://schemas.microsoft.com/office/word/2010/wordprocessingShape" mc:Ignorable="w14 w15 w16se w16cid wp14">
+<w:document xmlns:wpc="http://schemas.microsoft.com/office/word/2010/wordprocessingCanvas" xmlns:cx="http://schemas.microsoft.com/office/drawing/2014/chartex" xmlns:cx1="http://schemas.microsoft.com/office/drawing/2015/9/8/chartex" xmlns:cx2="http://schemas.microsoft.com/office/drawing/2015/10/21/chartex" xmlns:cx3="http://schemas.microsoft.com/office/drawing/2016/5/9/chartex" xmlns:cx4="http://schemas.microsoft.com/office/drawing/2016/5/10/chartex" xmlns:cx5="http://schemas.microsoft.com/office/drawing/2016/5/11/chartex" xmlns:cx6="http://schemas.microsoft.com/office/drawing/2016/5/12/chartex" xmlns:cx7="http://schemas.microsoft.com/office/drawing/2016/5/13/chartex" xmlns:cx8="http://schemas.microsoft.com/office/drawing/2016/5/14/chartex" xmlns:mc="http://schemas.openxmlformats.org/markup-compatibility/2006" xmlns:aink="http://schemas.microsoft.com/office/drawing/2016/ink" xmlns:am3d="http://schemas.microsoft.com/office/drawing/2017/model3d" xmlns:o="urn:schemas-microsoft-com:office:office" xmlns:oel="http://schemas.microsoft.com/office/2019/extlst" xmlns:r="http://schemas.openxmlformats.org/officeDocument/2006/relationships" xmlns:m="http://schemas.openxmlformats.org/officeDocument/2006/math" xmlns:v="urn:schemas-microsoft-com:vml" xmlns:wp14="http://schemas.microsoft.com/office/word/2010/wordprocessingDrawing" xmlns:wp="http://schemas.openxmlformats.org/drawingml/2006/wordprocessingDrawing" xmlns:w10="urn:schemas-microsoft-com:office:word" xmlns:w="http://schemas.openxmlformats.org/wordprocessingml/2006/main" xmlns:w14="http://schemas.microsoft.com/office/word/2010/wordml" xmlns:w15="http://schemas.microsoft.com/office/word/2012/wordml" xmlns:w16cex="http://schemas.microsoft.com/office/word/2018/wordml/cex" xmlns:w16cid="http://schemas.microsoft.com/office/word/2016/wordml/cid" xmlns:w16="http://schemas.microsoft.com/office/word/2018/wordml" xmlns:w16sdtdh="http://schemas.microsoft.com/office/word/2020/wordml/sdtdatahash" xmlns:w16se="http://schemas.microsoft.com/office/word/2015/wordml/symex" xmlns:wpg="http://schemas.microsoft.com/office/word/2010/wordprocessingGroup" xmlns:wpi="http://schemas.microsoft.com/office/word/2010/wordprocessingInk" xmlns:wne="http://schemas.microsoft.com/office/word/2006/wordml" xmlns:wps="http://schemas.microsoft.com/office/word/2010/wordprocessingShape" mc:Ignorable="w14 w15 w16se w16cid w16 w16cex w16sdtdh wp14">
   <w:body>
     <w:tbl>
       <w:tblPr>
@@ -420,7 +420,7 @@
         <mc:AlternateContent>
           <mc:Choice Requires="wpg">
             <w:drawing>
-              <wp:anchor distT="0" distB="0" distL="114300" distR="114300" simplePos="0" relativeHeight="251658240" behindDoc="0" locked="0" layoutInCell="1" allowOverlap="1">
+              <wp:anchor distT="0" distB="0" distL="114300" distR="114300" simplePos="0" relativeHeight="251658240" behindDoc="0" locked="0" layoutInCell="1" allowOverlap="1" wp14:anchorId="5420ACA8" wp14:editId="048C8892">
                 <wp:simplePos x="0" y="0"/>
                 <wp:positionH relativeFrom="column">
                   <wp:posOffset>21560</wp:posOffset>
@@ -1024,7 +1024,7 @@
           </mc:Choice>
           <mc:Fallback>
             <w:pict>
-              <v:group id="Group 13349" o:spid="_x0000_s1026" style="position:absolute;left:0;text-align:left;margin-left:1.7pt;margin-top:9.65pt;width:24.3pt;height:666.8pt;z-index:251658240" coordsize="3088,84686" o:gfxdata="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">
+              <v:group w14:anchorId="5420ACA8" id="Group 13349" o:spid="_x0000_s1026" style="position:absolute;left:0;text-align:left;margin-left:1.7pt;margin-top:9.65pt;width:24.3pt;height:666.8pt;z-index:251658240" coordsize="3088,84686" o:gfxdata="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">
                 <v:rect id="Rectangle 192" o:spid="_x0000_s1027" style="position:absolute;left:-2471;top:78110;width:9047;height:4106;rotation:-5898239fd;visibility:visible;mso-wrap-style:square;v-text-anchor:top" o:gfxdata="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" filled="f" stroked="f">
                   <v:textbox inset="0,0,0,0">
                     <w:txbxContent>
@@ -2555,15 +2555,7 @@
         <w:t>"Az első nemzeti parkok a kontinenseken"</w:t>
       </w:r>
       <w:r>
-        <w:t xml:space="preserve"> rész alatt található megjegyzésben lévő szöveget alakítsa át </w:t>
-      </w:r>
-      <w:proofErr w:type="spellStart"/>
-      <w:r>
-        <w:t>számozatlan</w:t>
-      </w:r>
-      <w:proofErr w:type="spellEnd"/>
-      <w:r>
-        <w:t xml:space="preserve"> felsorolássá a mintának megfelelően! </w:t>
+        <w:t xml:space="preserve"> rész alatt található megjegyzésben lévő szöveget alakítsa át számozatlan felsorolássá a mintának megfelelően! </w:t>
       </w:r>
     </w:p>
     <w:p>
@@ -3357,23 +3349,7 @@
           <w:rFonts w:ascii="Courier New" w:eastAsia="Courier New" w:hAnsi="Courier New" w:cs="Courier New"/>
           <w:sz w:val="21"/>
         </w:rPr>
-        <w:t xml:space="preserve">5.0 </w:t>
-      </w:r>
-      <w:proofErr w:type="spellStart"/>
-      <w:r>
-        <w:rPr>
-          <w:rFonts w:ascii="Courier New" w:eastAsia="Courier New" w:hAnsi="Courier New" w:cs="Courier New"/>
-          <w:sz w:val="21"/>
-        </w:rPr>
-        <w:t>sugarú</w:t>
-      </w:r>
-      <w:proofErr w:type="spellEnd"/>
-      <w:r>
-        <w:rPr>
-          <w:rFonts w:ascii="Courier New" w:eastAsia="Courier New" w:hAnsi="Courier New" w:cs="Courier New"/>
-          <w:sz w:val="21"/>
-        </w:rPr>
-        <w:t xml:space="preserve"> kör</w:t>
+        <w:t>5.0 sugarú kör</w:t>
       </w:r>
       <w:r>
         <w:rPr>
@@ -3464,8 +3440,6 @@
         </w:rPr>
         <w:t xml:space="preserve">  Terület: 78.50</w:t>
       </w:r>
-      <w:bookmarkStart w:id="0" w:name="_GoBack"/>
-      <w:bookmarkEnd w:id="0"/>
       <w:r>
         <w:rPr>
           <w:rFonts w:ascii="Courier New" w:eastAsia="Courier New" w:hAnsi="Courier New" w:cs="Courier New"/>
@@ -4059,14 +4033,16 @@
         <w:ind w:left="-5" w:right="0"/>
       </w:pPr>
       <w:r>
-        <w:t xml:space="preserve">C) Feltalálók </w:t>
+        <w:t xml:space="preserve">C) </w:t>
+      </w:r>
+      <w:r>
+        <w:t>Köridők</w:t>
       </w:r>
     </w:p>
     <w:p>
       <w:pPr>
         <w:spacing w:after="111" w:line="259" w:lineRule="auto"/>
         <w:ind w:left="128" w:right="0"/>
-        <w:jc w:val="center"/>
       </w:pPr>
       <w:r>
         <w:t xml:space="preserve">A </w:t>
@@ -4076,161 +4052,889 @@
           <w:rFonts w:ascii="Courier New" w:eastAsia="Courier New" w:hAnsi="Courier New" w:cs="Courier New"/>
           <w:i/>
         </w:rPr>
-        <w:t>feltalalok.txt</w:t>
-      </w:r>
-      <w:r>
-        <w:t xml:space="preserve"> fájl tudósok, feltalálók adatait tartalmazza. A fájl egy sorának szerkezet: </w:t>
-      </w:r>
-    </w:p>
-    <w:p>
-      <w:pPr>
-        <w:spacing w:after="17" w:line="416" w:lineRule="auto"/>
-        <w:ind w:left="284" w:right="182" w:firstLine="905"/>
-        <w:jc w:val="left"/>
-      </w:pPr>
-      <w:r>
-        <w:rPr>
-          <w:rFonts w:ascii="Courier New" w:eastAsia="Courier New" w:hAnsi="Courier New" w:cs="Courier New"/>
-          <w:sz w:val="22"/>
-        </w:rPr>
-        <w:t xml:space="preserve">feltaláló neve/születési év/halálozásának éve/találmány </w:t>
-      </w:r>
-      <w:r>
-        <w:t xml:space="preserve">Készítsen programot </w:t>
-      </w:r>
-      <w:r>
-        <w:rPr>
-          <w:rFonts w:ascii="Courier New" w:eastAsia="Courier New" w:hAnsi="Courier New" w:cs="Courier New"/>
-          <w:i/>
-        </w:rPr>
-        <w:t>feltalalok.py</w:t>
-      </w:r>
-      <w:r>
-        <w:t xml:space="preserve"> néven a következők szerint: </w:t>
-      </w:r>
-    </w:p>
-    <w:p>
-      <w:pPr>
-        <w:spacing w:after="147"/>
-        <w:ind w:left="0" w:right="49" w:firstLine="284"/>
-      </w:pPr>
-      <w:r>
-        <w:t xml:space="preserve">Olvassa be a </w:t>
-      </w:r>
-      <w:r>
-        <w:rPr>
-          <w:rFonts w:ascii="Courier New" w:eastAsia="Courier New" w:hAnsi="Courier New" w:cs="Courier New"/>
-          <w:i/>
-        </w:rPr>
-        <w:t>feltalalok.txt</w:t>
-      </w:r>
-      <w:r>
-        <w:t xml:space="preserve"> fájl tartalmát osztály vagy függvény segítségével és tárolja el az adatokat egy megfelelő adatszerkezetben! Ügyeljen a következőre: amennyiben egy tudós még él, úgy a szövegfájlban a halálozás éve üres. Ebben az esetben tároljon el halálozási évként 0 értéket! </w:t>
-      </w:r>
-    </w:p>
-    <w:p>
-      <w:pPr>
-        <w:spacing w:after="155"/>
-        <w:ind w:left="294" w:right="49"/>
-      </w:pPr>
-      <w:r>
-        <w:t xml:space="preserve">Hány feltaláló/tudós adata szerepel a fájlban? Jelenítse meg a minta szerint! </w:t>
-      </w:r>
-    </w:p>
-    <w:p>
-      <w:pPr>
-        <w:spacing w:after="111"/>
-        <w:ind w:left="294" w:right="49"/>
-      </w:pPr>
-      <w:r>
-        <w:t xml:space="preserve">Jelenítse meg a feltalálók nevét és találmányát a minta szerint! </w:t>
+        <w:t>Monaco 2023</w:t>
+      </w:r>
+      <w:r>
+        <w:rPr>
+          <w:rFonts w:ascii="Courier New" w:eastAsia="Courier New" w:hAnsi="Courier New" w:cs="Courier New"/>
+          <w:i/>
+        </w:rPr>
+        <w:t>.</w:t>
+      </w:r>
+      <w:r>
+        <w:rPr>
+          <w:rFonts w:ascii="Courier New" w:eastAsia="Courier New" w:hAnsi="Courier New" w:cs="Courier New"/>
+          <w:i/>
+        </w:rPr>
+        <w:t>csv</w:t>
+      </w:r>
+      <w:r>
+        <w:t xml:space="preserve"> fájl</w:t>
+      </w:r>
+      <w:r>
+        <w:t xml:space="preserve"> </w:t>
+      </w:r>
+      <w:r>
+        <w:t xml:space="preserve">a </w:t>
+      </w:r>
+      <w:r>
+        <w:t>2023-as Formula–1 monacói nagydíj</w:t>
+      </w:r>
+      <w:r>
+        <w:t xml:space="preserve"> időmérős szakaszaiban</w:t>
+      </w:r>
+      <w:r>
+        <w:t xml:space="preserve"> (Q1, Q2 és Q3)</w:t>
+      </w:r>
+      <w:r>
+        <w:t xml:space="preserve"> futott egyéni legjobb köridőket tartalmazza</w:t>
+      </w:r>
+      <w:r>
+        <w:t>, melyekkel programozási feladatokat kell megoldania.</w:t>
+      </w:r>
+    </w:p>
+    <w:p>
+      <w:pPr>
+        <w:spacing w:after="111" w:line="259" w:lineRule="auto"/>
+        <w:ind w:left="128" w:right="0"/>
+        <w:rPr>
+          <w:rFonts w:eastAsia="Courier New"/>
+          <w:szCs w:val="24"/>
+        </w:rPr>
+      </w:pPr>
+      <w:r>
+        <w:rPr>
+          <w:rFonts w:eastAsia="Courier New"/>
+          <w:szCs w:val="24"/>
+        </w:rPr>
+        <w:t>A feladat megoldás során vegye figyelembe a következőket:</w:t>
+      </w:r>
+    </w:p>
+    <w:p>
+      <w:pPr>
+        <w:pStyle w:val="Listaszerbekezds"/>
+        <w:numPr>
+          <w:ilvl w:val="0"/>
+          <w:numId w:val="6"/>
+        </w:numPr>
+        <w:spacing w:after="111" w:line="259" w:lineRule="auto"/>
+        <w:ind w:right="0"/>
+        <w:rPr>
+          <w:rFonts w:eastAsia="Courier New"/>
+          <w:i/>
+          <w:iCs/>
+          <w:szCs w:val="24"/>
+        </w:rPr>
+      </w:pPr>
+      <w:r>
+        <w:rPr>
+          <w:rFonts w:eastAsia="Courier New"/>
+          <w:i/>
+          <w:iCs/>
+          <w:szCs w:val="24"/>
+        </w:rPr>
+        <w:t>A képernyőre írást igénylő részfeladatok eredményének megjelenítése előtt írja a</w:t>
+      </w:r>
+      <w:r>
+        <w:rPr>
+          <w:rFonts w:eastAsia="Courier New"/>
+          <w:i/>
+          <w:iCs/>
+          <w:szCs w:val="24"/>
+        </w:rPr>
+        <w:t xml:space="preserve"> </w:t>
+      </w:r>
+      <w:r>
+        <w:rPr>
+          <w:rFonts w:eastAsia="Courier New"/>
+          <w:i/>
+          <w:iCs/>
+          <w:szCs w:val="24"/>
+        </w:rPr>
+        <w:t>képernyőre a feladat sorszámát (például: 5. feladat)!</w:t>
+      </w:r>
+    </w:p>
+    <w:p>
+      <w:pPr>
+        <w:pStyle w:val="Listaszerbekezds"/>
+        <w:numPr>
+          <w:ilvl w:val="0"/>
+          <w:numId w:val="6"/>
+        </w:numPr>
+        <w:spacing w:after="111" w:line="259" w:lineRule="auto"/>
+        <w:ind w:right="0"/>
+        <w:rPr>
+          <w:rFonts w:eastAsia="Courier New"/>
+          <w:i/>
+          <w:iCs/>
+          <w:szCs w:val="24"/>
+        </w:rPr>
+      </w:pPr>
+      <w:r>
+        <w:rPr>
+          <w:rFonts w:eastAsia="Courier New"/>
+          <w:i/>
+          <w:iCs/>
+          <w:szCs w:val="24"/>
+        </w:rPr>
+        <w:t>Az egyes feladatokban a kiírásokat a minta szerint készítse el!</w:t>
+      </w:r>
+    </w:p>
+    <w:p>
+      <w:pPr>
+        <w:pStyle w:val="Listaszerbekezds"/>
+        <w:numPr>
+          <w:ilvl w:val="0"/>
+          <w:numId w:val="6"/>
+        </w:numPr>
+        <w:spacing w:after="111" w:line="259" w:lineRule="auto"/>
+        <w:ind w:right="0"/>
+        <w:rPr>
+          <w:rFonts w:eastAsia="Courier New"/>
+          <w:i/>
+          <w:iCs/>
+          <w:szCs w:val="24"/>
+        </w:rPr>
+      </w:pPr>
+      <w:r>
+        <w:rPr>
+          <w:rFonts w:eastAsia="Courier New"/>
+          <w:i/>
+          <w:iCs/>
+          <w:szCs w:val="24"/>
+        </w:rPr>
+        <w:t>Az ékezetmentes azonosítók és kiírások is elfogadottak.</w:t>
+      </w:r>
+    </w:p>
+    <w:p>
+      <w:pPr>
+        <w:pStyle w:val="Listaszerbekezds"/>
+        <w:numPr>
+          <w:ilvl w:val="0"/>
+          <w:numId w:val="6"/>
+        </w:numPr>
+        <w:spacing w:after="111" w:line="259" w:lineRule="auto"/>
+        <w:ind w:right="0"/>
+        <w:rPr>
+          <w:rFonts w:eastAsia="Courier New"/>
+          <w:i/>
+          <w:iCs/>
+          <w:szCs w:val="24"/>
+        </w:rPr>
+      </w:pPr>
+      <w:r>
+        <w:rPr>
+          <w:rFonts w:eastAsia="Courier New"/>
+          <w:i/>
+          <w:iCs/>
+          <w:szCs w:val="24"/>
+        </w:rPr>
+        <w:t>A program megírásakor az állományban lévő adatok helyes szerkezetét nem kell</w:t>
+      </w:r>
+      <w:r>
+        <w:rPr>
+          <w:rFonts w:eastAsia="Courier New"/>
+          <w:i/>
+          <w:iCs/>
+          <w:szCs w:val="24"/>
+        </w:rPr>
+        <w:t xml:space="preserve"> </w:t>
+      </w:r>
+      <w:r>
+        <w:rPr>
+          <w:rFonts w:eastAsia="Courier New"/>
+          <w:i/>
+          <w:iCs/>
+          <w:szCs w:val="24"/>
+        </w:rPr>
+        <w:t>ellenőriznie, feltételezheti, hogy a rendelkezésre álló adatok a leírtaknak</w:t>
+      </w:r>
+      <w:r>
+        <w:rPr>
+          <w:rFonts w:eastAsia="Courier New"/>
+          <w:i/>
+          <w:iCs/>
+          <w:szCs w:val="24"/>
+        </w:rPr>
+        <w:t xml:space="preserve"> </w:t>
+      </w:r>
+      <w:r>
+        <w:rPr>
+          <w:rFonts w:eastAsia="Courier New"/>
+          <w:i/>
+          <w:iCs/>
+          <w:szCs w:val="24"/>
+        </w:rPr>
+        <w:t>megfelelnek.</w:t>
+      </w:r>
+    </w:p>
+    <w:p>
+      <w:pPr>
+        <w:pStyle w:val="Listaszerbekezds"/>
+        <w:numPr>
+          <w:ilvl w:val="0"/>
+          <w:numId w:val="6"/>
+        </w:numPr>
+        <w:spacing w:after="111" w:line="259" w:lineRule="auto"/>
+        <w:ind w:right="0"/>
+        <w:rPr>
+          <w:rFonts w:eastAsia="Courier New"/>
+          <w:i/>
+          <w:iCs/>
+          <w:szCs w:val="24"/>
+        </w:rPr>
+      </w:pPr>
+      <w:r>
+        <w:rPr>
+          <w:rFonts w:eastAsia="Courier New"/>
+          <w:i/>
+          <w:iCs/>
+          <w:szCs w:val="24"/>
+        </w:rPr>
+        <w:lastRenderedPageBreak/>
+        <w:t>A megoldását úgy készítse el, hogy az azonos szerkezetű, de tetszőleges bemeneti</w:t>
+      </w:r>
+      <w:r>
+        <w:rPr>
+          <w:rFonts w:eastAsia="Courier New"/>
+          <w:i/>
+          <w:iCs/>
+          <w:szCs w:val="24"/>
+        </w:rPr>
+        <w:t xml:space="preserve"> </w:t>
+      </w:r>
+      <w:r>
+        <w:rPr>
+          <w:rFonts w:eastAsia="Courier New"/>
+          <w:i/>
+          <w:iCs/>
+          <w:szCs w:val="24"/>
+        </w:rPr>
+        <w:t>adatok mellett is helyes eredményt adjon!</w:t>
       </w:r>
     </w:p>
     <w:p>
       <w:pPr>
         <w:spacing w:after="0" w:line="323" w:lineRule="auto"/>
         <w:ind w:left="0" w:right="49" w:firstLine="284"/>
-      </w:pPr>
-      <w:r>
-        <w:lastRenderedPageBreak/>
-        <w:t xml:space="preserve">Kérjen be egy értéket! Jelenítse meg a képernyőn azon tudósok nevét, akik a megadott számnál több évig éltek! Készítsen kiiras.txt néven egy fájlt, melybe kiírja azon tudósok nevét külön-külön sorba, akik a bekért számnál több évig éltek </w:t>
-      </w:r>
-      <w:r>
-        <w:rPr>
-          <w:b/>
-        </w:rPr>
-        <w:t xml:space="preserve">Minta az alkalmazáshoz: </w:t>
-      </w:r>
-    </w:p>
-    <w:p>
-      <w:pPr>
+        <w:rPr>
+          <w:rFonts w:eastAsia="Courier New"/>
+          <w:szCs w:val="24"/>
+        </w:rPr>
+      </w:pPr>
+      <w:r>
+        <w:rPr>
+          <w:rFonts w:eastAsia="Courier New"/>
+          <w:szCs w:val="24"/>
+        </w:rPr>
+        <w:t>A</w:t>
+      </w:r>
+      <w:r>
+        <w:rPr>
+          <w:rFonts w:eastAsia="Courier New"/>
+          <w:szCs w:val="24"/>
+        </w:rPr>
+        <w:t xml:space="preserve"> </w:t>
+      </w:r>
+      <w:r>
+        <w:rPr>
+          <w:rFonts w:ascii="Courier New" w:eastAsia="Courier New" w:hAnsi="Courier New" w:cs="Courier New"/>
+          <w:i/>
+          <w:iCs/>
+          <w:szCs w:val="24"/>
+        </w:rPr>
+        <w:t>Monaco 2023.csv</w:t>
+      </w:r>
+      <w:r>
+        <w:rPr>
+          <w:rFonts w:eastAsia="Courier New"/>
+          <w:szCs w:val="24"/>
+        </w:rPr>
+        <w:t xml:space="preserve"> </w:t>
+      </w:r>
+      <w:r>
+        <w:rPr>
+          <w:rFonts w:eastAsia="Courier New"/>
+          <w:szCs w:val="24"/>
+        </w:rPr>
+        <w:t xml:space="preserve">pontosvesszővel tagolt forrásállomány soraiban egy-egy </w:t>
+      </w:r>
+      <w:r>
+        <w:rPr>
+          <w:rFonts w:eastAsia="Courier New"/>
+          <w:szCs w:val="24"/>
+        </w:rPr>
+        <w:t>köridő</w:t>
+      </w:r>
+      <w:r>
+        <w:rPr>
+          <w:rFonts w:eastAsia="Courier New"/>
+          <w:szCs w:val="24"/>
+        </w:rPr>
+        <w:t xml:space="preserve"> </w:t>
+      </w:r>
+      <w:r>
+        <w:rPr>
+          <w:rFonts w:eastAsia="Courier New"/>
+          <w:szCs w:val="24"/>
+        </w:rPr>
+        <w:t>adatait tároltuk a következő sorrendben:</w:t>
+      </w:r>
+    </w:p>
+    <w:p>
+      <w:pPr>
+        <w:pStyle w:val="Listaszerbekezds"/>
         <w:numPr>
           <w:ilvl w:val="0"/>
-          <w:numId w:val="5"/>
+          <w:numId w:val="7"/>
         </w:numPr>
-        <w:pBdr>
-          <w:top w:val="single" w:sz="4" w:space="0" w:color="000000"/>
-          <w:left w:val="single" w:sz="4" w:space="0" w:color="000000"/>
-          <w:bottom w:val="single" w:sz="4" w:space="0" w:color="000000"/>
-          <w:right w:val="single" w:sz="4" w:space="0" w:color="000000"/>
-        </w:pBdr>
-        <w:shd w:val="clear" w:color="auto" w:fill="FAFAFA"/>
-        <w:spacing w:after="16" w:line="259" w:lineRule="auto"/>
-        <w:ind w:right="0" w:hanging="379"/>
-        <w:jc w:val="left"/>
-      </w:pPr>
-      <w:r>
-        <w:rPr>
-          <w:rFonts w:ascii="Courier New" w:eastAsia="Courier New" w:hAnsi="Courier New" w:cs="Courier New"/>
-          <w:sz w:val="21"/>
-        </w:rPr>
-        <w:t xml:space="preserve">feladat: A fájlban 36 tudós adata szerepel </w:t>
-      </w:r>
-    </w:p>
-    <w:p>
-      <w:pPr>
-        <w:pBdr>
-          <w:top w:val="single" w:sz="4" w:space="0" w:color="000000"/>
-          <w:left w:val="single" w:sz="4" w:space="0" w:color="000000"/>
-          <w:bottom w:val="single" w:sz="4" w:space="0" w:color="000000"/>
-          <w:right w:val="single" w:sz="4" w:space="0" w:color="000000"/>
-        </w:pBdr>
-        <w:shd w:val="clear" w:color="auto" w:fill="FAFAFA"/>
-        <w:spacing w:after="15" w:line="259" w:lineRule="auto"/>
-        <w:ind w:left="689" w:right="0" w:firstLine="0"/>
-        <w:jc w:val="left"/>
-      </w:pPr>
-      <w:r>
-        <w:rPr>
-          <w:rFonts w:ascii="Courier New" w:eastAsia="Courier New" w:hAnsi="Courier New" w:cs="Courier New"/>
-          <w:sz w:val="21"/>
-        </w:rPr>
-        <w:t xml:space="preserve"> </w:t>
-      </w:r>
-    </w:p>
-    <w:p>
-      <w:pPr>
+        <w:spacing w:after="0" w:line="323" w:lineRule="auto"/>
+        <w:ind w:right="49"/>
+        <w:rPr>
+          <w:rFonts w:eastAsia="Courier New"/>
+          <w:szCs w:val="24"/>
+        </w:rPr>
+      </w:pPr>
+      <w:r>
+        <w:rPr>
+          <w:rFonts w:eastAsia="Courier New"/>
+          <w:szCs w:val="24"/>
+        </w:rPr>
+        <w:t>Versenyző rajtszáma</w:t>
+      </w:r>
+      <w:r>
+        <w:rPr>
+          <w:rFonts w:eastAsia="Courier New"/>
+          <w:szCs w:val="24"/>
+        </w:rPr>
+        <w:t xml:space="preserve">, például: </w:t>
+      </w:r>
+      <w:r>
+        <w:rPr>
+          <w:rFonts w:ascii="Courier New" w:eastAsia="Courier New" w:hAnsi="Courier New" w:cs="Courier New"/>
+          <w:szCs w:val="24"/>
+        </w:rPr>
+        <w:t>1</w:t>
+      </w:r>
+      <w:r>
+        <w:rPr>
+          <w:rFonts w:ascii="Courier New" w:eastAsia="Courier New" w:hAnsi="Courier New" w:cs="Courier New"/>
+          <w:szCs w:val="24"/>
+        </w:rPr>
+        <w:t>6</w:t>
+      </w:r>
+    </w:p>
+    <w:p>
+      <w:pPr>
+        <w:pStyle w:val="Listaszerbekezds"/>
         <w:numPr>
           <w:ilvl w:val="0"/>
-          <w:numId w:val="5"/>
+          <w:numId w:val="7"/>
         </w:numPr>
-        <w:pBdr>
-          <w:top w:val="single" w:sz="4" w:space="0" w:color="000000"/>
-          <w:left w:val="single" w:sz="4" w:space="0" w:color="000000"/>
-          <w:bottom w:val="single" w:sz="4" w:space="0" w:color="000000"/>
-          <w:right w:val="single" w:sz="4" w:space="0" w:color="000000"/>
-        </w:pBdr>
-        <w:shd w:val="clear" w:color="auto" w:fill="FAFAFA"/>
-        <w:spacing w:after="16" w:line="259" w:lineRule="auto"/>
-        <w:ind w:right="0" w:hanging="379"/>
-        <w:jc w:val="left"/>
-      </w:pPr>
-      <w:r>
-        <w:rPr>
-          <w:rFonts w:ascii="Courier New" w:eastAsia="Courier New" w:hAnsi="Courier New" w:cs="Courier New"/>
-          <w:sz w:val="21"/>
-        </w:rPr>
-        <w:t xml:space="preserve">feladat: feltalálók-találmányok </w:t>
+        <w:spacing w:after="0" w:line="323" w:lineRule="auto"/>
+        <w:ind w:right="49"/>
+        <w:rPr>
+          <w:rFonts w:ascii="Courier New" w:eastAsia="Courier New" w:hAnsi="Courier New" w:cs="Courier New"/>
+          <w:szCs w:val="24"/>
+        </w:rPr>
+      </w:pPr>
+      <w:r>
+        <w:rPr>
+          <w:rFonts w:eastAsia="Courier New"/>
+          <w:szCs w:val="24"/>
+        </w:rPr>
+        <w:t>Versenyző neve</w:t>
+      </w:r>
+      <w:r>
+        <w:rPr>
+          <w:rFonts w:eastAsia="Courier New"/>
+          <w:szCs w:val="24"/>
+        </w:rPr>
+        <w:t xml:space="preserve">, például: </w:t>
+      </w:r>
+      <w:r>
+        <w:rPr>
+          <w:rFonts w:ascii="Courier New" w:eastAsia="Courier New" w:hAnsi="Courier New" w:cs="Courier New"/>
+          <w:szCs w:val="24"/>
+        </w:rPr>
+        <w:t xml:space="preserve">Charles </w:t>
+      </w:r>
+      <w:proofErr w:type="spellStart"/>
+      <w:r>
+        <w:rPr>
+          <w:rFonts w:ascii="Courier New" w:eastAsia="Courier New" w:hAnsi="Courier New" w:cs="Courier New"/>
+          <w:szCs w:val="24"/>
+        </w:rPr>
+        <w:t>Leclerc</w:t>
+      </w:r>
+      <w:proofErr w:type="spellEnd"/>
+    </w:p>
+    <w:p>
+      <w:pPr>
+        <w:pStyle w:val="Listaszerbekezds"/>
+        <w:numPr>
+          <w:ilvl w:val="0"/>
+          <w:numId w:val="7"/>
+        </w:numPr>
+        <w:spacing w:after="0" w:line="323" w:lineRule="auto"/>
+        <w:ind w:right="49"/>
+        <w:rPr>
+          <w:rFonts w:eastAsia="Courier New"/>
+          <w:szCs w:val="24"/>
+        </w:rPr>
+      </w:pPr>
+      <w:r>
+        <w:rPr>
+          <w:rFonts w:eastAsia="Courier New"/>
+          <w:szCs w:val="24"/>
+        </w:rPr>
+        <w:t>Konstruktőr</w:t>
+      </w:r>
+      <w:r>
+        <w:rPr>
+          <w:rFonts w:eastAsia="Courier New"/>
+          <w:szCs w:val="24"/>
+        </w:rPr>
+        <w:t xml:space="preserve"> neve, például: </w:t>
+      </w:r>
+      <w:r>
+        <w:rPr>
+          <w:rFonts w:ascii="Courier New" w:eastAsia="Courier New" w:hAnsi="Courier New" w:cs="Courier New"/>
+          <w:szCs w:val="24"/>
+        </w:rPr>
+        <w:t>FERRARI</w:t>
+      </w:r>
+    </w:p>
+    <w:p>
+      <w:pPr>
+        <w:pStyle w:val="Listaszerbekezds"/>
+        <w:numPr>
+          <w:ilvl w:val="0"/>
+          <w:numId w:val="7"/>
+        </w:numPr>
+        <w:spacing w:after="0" w:line="323" w:lineRule="auto"/>
+        <w:ind w:right="49"/>
+        <w:rPr>
+          <w:rFonts w:eastAsia="Courier New"/>
+          <w:szCs w:val="24"/>
+        </w:rPr>
+      </w:pPr>
+      <w:r>
+        <w:rPr>
+          <w:rFonts w:eastAsia="Courier New"/>
+          <w:szCs w:val="24"/>
+        </w:rPr>
+        <w:t xml:space="preserve">Időmérős szakasz, például: </w:t>
+      </w:r>
+      <w:r>
+        <w:rPr>
+          <w:rFonts w:ascii="Courier New" w:eastAsia="Courier New" w:hAnsi="Courier New" w:cs="Courier New"/>
+          <w:szCs w:val="24"/>
+        </w:rPr>
+        <w:t>Q3</w:t>
+      </w:r>
+    </w:p>
+    <w:p>
+      <w:pPr>
+        <w:pStyle w:val="Listaszerbekezds"/>
+        <w:numPr>
+          <w:ilvl w:val="0"/>
+          <w:numId w:val="7"/>
+        </w:numPr>
+        <w:spacing w:after="0" w:line="323" w:lineRule="auto"/>
+        <w:ind w:right="49"/>
+        <w:rPr>
+          <w:rFonts w:eastAsia="Courier New"/>
+          <w:szCs w:val="24"/>
+        </w:rPr>
+      </w:pPr>
+      <w:r>
+        <w:rPr>
+          <w:rFonts w:eastAsia="Courier New"/>
+          <w:szCs w:val="24"/>
+        </w:rPr>
+        <w:t xml:space="preserve">Futott köridő, például: </w:t>
+      </w:r>
+      <w:r>
+        <w:rPr>
+          <w:rFonts w:ascii="Courier New" w:eastAsia="Courier New" w:hAnsi="Courier New" w:cs="Courier New"/>
+          <w:szCs w:val="24"/>
+        </w:rPr>
+        <w:t>1:11.471</w:t>
+      </w:r>
+    </w:p>
+    <w:p>
+      <w:pPr>
+        <w:spacing w:after="0" w:line="323" w:lineRule="auto"/>
+        <w:ind w:left="0" w:right="49" w:firstLine="0"/>
+        <w:rPr>
+          <w:rFonts w:eastAsia="Courier New"/>
+          <w:szCs w:val="24"/>
+        </w:rPr>
+      </w:pPr>
+    </w:p>
+    <w:p>
+      <w:pPr>
+        <w:pStyle w:val="Listaszerbekezds"/>
+        <w:numPr>
+          <w:ilvl w:val="0"/>
+          <w:numId w:val="8"/>
+        </w:numPr>
+        <w:spacing w:after="0" w:line="323" w:lineRule="auto"/>
+        <w:ind w:right="49"/>
+        <w:rPr>
+          <w:rFonts w:eastAsia="Courier New"/>
+          <w:szCs w:val="24"/>
+        </w:rPr>
+      </w:pPr>
+      <w:r>
+        <w:rPr>
+          <w:rFonts w:eastAsia="Courier New"/>
+          <w:szCs w:val="24"/>
+        </w:rPr>
+        <w:t xml:space="preserve">Készítsen </w:t>
+      </w:r>
+      <w:proofErr w:type="spellStart"/>
+      <w:r>
+        <w:rPr>
+          <w:rFonts w:eastAsia="Courier New"/>
+          <w:szCs w:val="24"/>
+        </w:rPr>
+        <w:t>python</w:t>
+      </w:r>
+      <w:proofErr w:type="spellEnd"/>
+      <w:r>
+        <w:rPr>
+          <w:rFonts w:eastAsia="Courier New"/>
+          <w:szCs w:val="24"/>
+        </w:rPr>
+        <w:t xml:space="preserve"> alkalmazást a következő feladatok megoldására, amelynek projektjét</w:t>
+      </w:r>
+      <w:r>
+        <w:rPr>
+          <w:rFonts w:eastAsia="Courier New"/>
+          <w:szCs w:val="24"/>
+        </w:rPr>
+        <w:t xml:space="preserve"> </w:t>
+      </w:r>
+      <w:proofErr w:type="spellStart"/>
+      <w:r>
+        <w:rPr>
+          <w:rFonts w:ascii="Courier New" w:eastAsia="Courier New" w:hAnsi="Courier New" w:cs="Courier New"/>
+          <w:i/>
+          <w:iCs/>
+          <w:szCs w:val="24"/>
+        </w:rPr>
+        <w:t>kvalifikacio</w:t>
+      </w:r>
+      <w:proofErr w:type="spellEnd"/>
+      <w:r>
+        <w:rPr>
+          <w:rFonts w:eastAsia="Courier New"/>
+          <w:szCs w:val="24"/>
+        </w:rPr>
+        <w:t xml:space="preserve"> néven mentse el!</w:t>
+      </w:r>
+    </w:p>
+    <w:p>
+      <w:pPr>
+        <w:pStyle w:val="Listaszerbekezds"/>
+        <w:numPr>
+          <w:ilvl w:val="0"/>
+          <w:numId w:val="8"/>
+        </w:numPr>
+        <w:spacing w:after="0" w:line="323" w:lineRule="auto"/>
+        <w:ind w:right="49"/>
+        <w:rPr>
+          <w:rFonts w:eastAsia="Courier New"/>
+          <w:szCs w:val="24"/>
+        </w:rPr>
+      </w:pPr>
+      <w:r>
+        <w:rPr>
+          <w:rFonts w:eastAsia="Courier New"/>
+          <w:szCs w:val="24"/>
+        </w:rPr>
+        <w:t xml:space="preserve">Olvassa be a </w:t>
+      </w:r>
+      <w:r>
+        <w:rPr>
+          <w:rFonts w:ascii="Courier New" w:eastAsia="Courier New" w:hAnsi="Courier New" w:cs="Courier New"/>
+          <w:i/>
+          <w:iCs/>
+          <w:szCs w:val="24"/>
+        </w:rPr>
+        <w:t>Monaco 2023.</w:t>
+      </w:r>
+      <w:r>
+        <w:rPr>
+          <w:rFonts w:ascii="Courier New" w:eastAsia="Courier New" w:hAnsi="Courier New" w:cs="Courier New"/>
+          <w:i/>
+          <w:iCs/>
+          <w:szCs w:val="24"/>
+        </w:rPr>
+        <w:t>csv</w:t>
+      </w:r>
+      <w:r>
+        <w:rPr>
+          <w:rFonts w:eastAsia="Courier New"/>
+          <w:szCs w:val="24"/>
+        </w:rPr>
+        <w:t xml:space="preserve"> állomány sorait és tárolja az adatokat egy olyan adatszerkezetben, amely használatával a további feladatok megoldhatók!</w:t>
+      </w:r>
+    </w:p>
+    <w:p>
+      <w:pPr>
+        <w:pStyle w:val="Listaszerbekezds"/>
+        <w:numPr>
+          <w:ilvl w:val="0"/>
+          <w:numId w:val="8"/>
+        </w:numPr>
+        <w:spacing w:after="0" w:line="323" w:lineRule="auto"/>
+        <w:ind w:right="49"/>
+        <w:rPr>
+          <w:rFonts w:eastAsia="Courier New"/>
+          <w:szCs w:val="24"/>
+        </w:rPr>
+      </w:pPr>
+      <w:r>
+        <w:rPr>
+          <w:rFonts w:eastAsia="Courier New"/>
+          <w:szCs w:val="24"/>
+        </w:rPr>
+        <w:t>Határozza meg és írja ki a képernyőre, hogy hány köridő szerepel a forrásállományban!</w:t>
+      </w:r>
+    </w:p>
+    <w:p>
+      <w:pPr>
+        <w:pStyle w:val="Listaszerbekezds"/>
+        <w:numPr>
+          <w:ilvl w:val="0"/>
+          <w:numId w:val="8"/>
+        </w:numPr>
+        <w:spacing w:after="0" w:line="323" w:lineRule="auto"/>
+        <w:ind w:right="49"/>
+        <w:rPr>
+          <w:rFonts w:eastAsia="Courier New"/>
+          <w:szCs w:val="24"/>
+        </w:rPr>
+      </w:pPr>
+      <w:r>
+        <w:rPr>
+          <w:rFonts w:eastAsia="Courier New"/>
+          <w:szCs w:val="24"/>
+        </w:rPr>
+        <w:t xml:space="preserve">Készítsen </w:t>
+      </w:r>
+      <w:r>
+        <w:rPr>
+          <w:rFonts w:eastAsia="Courier New"/>
+          <w:szCs w:val="24"/>
+        </w:rPr>
+        <w:t>metódust,</w:t>
+      </w:r>
+      <w:r>
+        <w:rPr>
+          <w:rFonts w:eastAsia="Courier New"/>
+          <w:szCs w:val="24"/>
+        </w:rPr>
+        <w:t xml:space="preserve"> amely a futott köridőt másodpercre váltja, </w:t>
+      </w:r>
+      <w:r>
+        <w:rPr>
+          <w:rFonts w:eastAsia="Courier New"/>
+          <w:szCs w:val="24"/>
+        </w:rPr>
+        <w:t>három tizedesjegy</w:t>
+      </w:r>
+      <w:r>
+        <w:rPr>
+          <w:rFonts w:eastAsia="Courier New"/>
+          <w:szCs w:val="24"/>
+        </w:rPr>
+        <w:t xml:space="preserve"> pontossággal!</w:t>
+      </w:r>
+    </w:p>
+    <w:p>
+      <w:pPr>
+        <w:pStyle w:val="Listaszerbekezds"/>
+        <w:numPr>
+          <w:ilvl w:val="0"/>
+          <w:numId w:val="8"/>
+        </w:numPr>
+        <w:spacing w:after="0" w:line="323" w:lineRule="auto"/>
+        <w:ind w:right="49"/>
+        <w:rPr>
+          <w:rFonts w:eastAsia="Courier New"/>
+          <w:szCs w:val="24"/>
+        </w:rPr>
+      </w:pPr>
+      <w:r>
+        <w:rPr>
+          <w:rFonts w:eastAsia="Courier New"/>
+          <w:szCs w:val="24"/>
+        </w:rPr>
+        <w:t>Melyik versenyző érte el a legjobb eredményt a Q1</w:t>
+      </w:r>
+      <w:r>
+        <w:rPr>
+          <w:rFonts w:eastAsia="Courier New"/>
+          <w:szCs w:val="24"/>
+        </w:rPr>
+        <w:t xml:space="preserve"> szakaszban</w:t>
+      </w:r>
+      <w:r>
+        <w:rPr>
+          <w:rFonts w:eastAsia="Courier New"/>
+          <w:szCs w:val="24"/>
+        </w:rPr>
+        <w:t>? A minta szerint írja ki ezen versenyző adatait! Feltételezheti, hogy nem alakul</w:t>
+      </w:r>
+      <w:r>
+        <w:rPr>
+          <w:rFonts w:eastAsia="Courier New"/>
+          <w:szCs w:val="24"/>
+        </w:rPr>
+        <w:t>t</w:t>
+      </w:r>
+      <w:r>
+        <w:rPr>
+          <w:rFonts w:eastAsia="Courier New"/>
+          <w:szCs w:val="24"/>
+        </w:rPr>
+        <w:t xml:space="preserve"> ki holtverseny.</w:t>
+      </w:r>
+    </w:p>
+    <w:p>
+      <w:pPr>
+        <w:pStyle w:val="Listaszerbekezds"/>
+        <w:numPr>
+          <w:ilvl w:val="0"/>
+          <w:numId w:val="8"/>
+        </w:numPr>
+        <w:spacing w:after="0" w:line="323" w:lineRule="auto"/>
+        <w:ind w:right="49"/>
+        <w:rPr>
+          <w:rFonts w:eastAsia="Courier New"/>
+          <w:szCs w:val="24"/>
+        </w:rPr>
+      </w:pPr>
+      <w:r>
+        <w:rPr>
+          <w:rFonts w:eastAsia="Courier New"/>
+          <w:szCs w:val="24"/>
+        </w:rPr>
+        <w:t xml:space="preserve">Listázza ki a Q2-be jutott versenyzőket, valamint az ott </w:t>
+      </w:r>
+      <w:r>
+        <w:rPr>
+          <w:rFonts w:eastAsia="Courier New"/>
+          <w:szCs w:val="24"/>
+        </w:rPr>
+        <w:t>elért</w:t>
+      </w:r>
+      <w:r>
+        <w:rPr>
+          <w:rFonts w:eastAsia="Courier New"/>
+          <w:szCs w:val="24"/>
+        </w:rPr>
+        <w:t xml:space="preserve"> köridejüket!</w:t>
+      </w:r>
+    </w:p>
+    <w:p>
+      <w:pPr>
+        <w:pStyle w:val="Listaszerbekezds"/>
+        <w:numPr>
+          <w:ilvl w:val="0"/>
+          <w:numId w:val="8"/>
+        </w:numPr>
+        <w:spacing w:after="0" w:line="323" w:lineRule="auto"/>
+        <w:ind w:right="49"/>
+        <w:rPr>
+          <w:rFonts w:eastAsia="Courier New"/>
+          <w:szCs w:val="24"/>
+        </w:rPr>
+      </w:pPr>
+      <w:r>
+        <w:rPr>
+          <w:rFonts w:eastAsia="Courier New"/>
+          <w:szCs w:val="24"/>
+        </w:rPr>
+        <w:t xml:space="preserve">Kérjen be egy köridőt, majd írja a </w:t>
+      </w:r>
+      <w:r>
+        <w:rPr>
+          <w:rFonts w:ascii="Courier New" w:eastAsia="Courier New" w:hAnsi="Courier New" w:cs="Courier New"/>
+          <w:i/>
+          <w:iCs/>
+          <w:szCs w:val="24"/>
+        </w:rPr>
+        <w:t>hatarfeletti.txt</w:t>
+      </w:r>
+      <w:r>
+        <w:rPr>
+          <w:rFonts w:eastAsia="Courier New"/>
+          <w:szCs w:val="24"/>
+        </w:rPr>
+        <w:t xml:space="preserve"> állományba azon versenyzőket és köridejüket, akik a </w:t>
+      </w:r>
+      <w:r>
+        <w:rPr>
+          <w:rFonts w:eastAsia="Courier New"/>
+          <w:szCs w:val="24"/>
+        </w:rPr>
+        <w:t>bekért</w:t>
+      </w:r>
+      <w:r>
+        <w:rPr>
+          <w:rFonts w:eastAsia="Courier New"/>
+          <w:szCs w:val="24"/>
+        </w:rPr>
+        <w:t xml:space="preserve"> időnél gyorsabban tették meg a kört! A bekért értéket nem kell ellenőriznie.</w:t>
+      </w:r>
+    </w:p>
+    <w:p>
+      <w:pPr>
+        <w:pStyle w:val="Listaszerbekezds"/>
+        <w:numPr>
+          <w:ilvl w:val="0"/>
+          <w:numId w:val="8"/>
+        </w:numPr>
+        <w:spacing w:after="0" w:line="323" w:lineRule="auto"/>
+        <w:ind w:right="49"/>
+        <w:rPr>
+          <w:rFonts w:eastAsia="Courier New"/>
+          <w:szCs w:val="24"/>
+        </w:rPr>
+      </w:pPr>
+      <w:r>
+        <w:rPr>
+          <w:rFonts w:eastAsia="Courier New"/>
+          <w:szCs w:val="24"/>
+        </w:rPr>
+        <w:t>Készítsen statisztikát, melyben összegzi, hogy az egyes konstruktőrök versenyzőinek hány köre szerepel az állományban! Jelenítse meg azokat az konstruktőröket és a futott körök számát, amelyeknek több, mint 4 köridő áll a neve mellett! A kiírás sorrendje tetszőleges.</w:t>
+      </w:r>
+    </w:p>
+    <w:p>
+      <w:pPr>
+        <w:spacing w:after="0" w:line="323" w:lineRule="auto"/>
+        <w:ind w:left="0" w:right="49" w:firstLine="284"/>
+        <w:rPr>
+          <w:rFonts w:eastAsia="Courier New"/>
+          <w:szCs w:val="24"/>
+        </w:rPr>
+      </w:pPr>
+    </w:p>
+    <w:p>
+      <w:pPr>
+        <w:spacing w:after="0" w:line="323" w:lineRule="auto"/>
+        <w:ind w:left="0" w:right="49" w:firstLine="284"/>
+      </w:pPr>
+      <w:r>
+        <w:rPr>
+          <w:b/>
+        </w:rPr>
+        <w:t xml:space="preserve">Minta az alkalmazáshoz: </w:t>
       </w:r>
     </w:p>
     <w:p>
@@ -4245,13 +4949,24 @@
         <w:spacing w:after="16" w:line="259" w:lineRule="auto"/>
         <w:ind w:left="699" w:right="0"/>
         <w:jc w:val="left"/>
-      </w:pPr>
-      <w:r>
-        <w:rPr>
-          <w:rFonts w:ascii="Courier New" w:eastAsia="Courier New" w:hAnsi="Courier New" w:cs="Courier New"/>
-          <w:sz w:val="21"/>
-        </w:rPr>
-        <w:t xml:space="preserve">BAY ZOLTÁN LAJOS=&gt;Hold-radar kísérlet </w:t>
+        <w:rPr>
+          <w:rFonts w:ascii="Courier New" w:eastAsia="Courier New" w:hAnsi="Courier New" w:cs="Courier New"/>
+          <w:szCs w:val="24"/>
+        </w:rPr>
+      </w:pPr>
+      <w:r>
+        <w:rPr>
+          <w:rFonts w:ascii="Courier New" w:eastAsia="Courier New" w:hAnsi="Courier New" w:cs="Courier New"/>
+          <w:szCs w:val="24"/>
+        </w:rPr>
+        <w:t xml:space="preserve">3. </w:t>
+      </w:r>
+      <w:r>
+        <w:rPr>
+          <w:rFonts w:ascii="Courier New" w:eastAsia="Courier New" w:hAnsi="Courier New" w:cs="Courier New"/>
+          <w:szCs w:val="24"/>
+        </w:rPr>
+        <w:t>feladat: Az állományban 45 db köridő lett rögzítve.</w:t>
       </w:r>
     </w:p>
     <w:p>
@@ -4266,14 +4981,27 @@
         <w:spacing w:after="16" w:line="259" w:lineRule="auto"/>
         <w:ind w:left="699" w:right="0"/>
         <w:jc w:val="left"/>
-      </w:pPr>
-      <w:r>
-        <w:rPr>
-          <w:rFonts w:ascii="Courier New" w:eastAsia="Courier New" w:hAnsi="Courier New" w:cs="Courier New"/>
-          <w:sz w:val="21"/>
-        </w:rPr>
-        <w:t xml:space="preserve">BÁNKI DONÁT=&gt;szíjhajtásos dinamométer </w:t>
-      </w:r>
+        <w:rPr>
+          <w:rFonts w:ascii="Courier New" w:eastAsia="Courier New" w:hAnsi="Courier New" w:cs="Courier New"/>
+          <w:szCs w:val="24"/>
+        </w:rPr>
+      </w:pPr>
+      <w:r>
+        <w:rPr>
+          <w:rFonts w:ascii="Courier New" w:eastAsia="Courier New" w:hAnsi="Courier New" w:cs="Courier New"/>
+          <w:szCs w:val="24"/>
+        </w:rPr>
+        <w:t xml:space="preserve">5. feladat: A Q1-ben leggyorsabb kört futotta: Max </w:t>
+      </w:r>
+      <w:proofErr w:type="spellStart"/>
+      <w:r>
+        <w:rPr>
+          <w:rFonts w:ascii="Courier New" w:eastAsia="Courier New" w:hAnsi="Courier New" w:cs="Courier New"/>
+          <w:szCs w:val="24"/>
+        </w:rPr>
+        <w:t>Verstappen</w:t>
+      </w:r>
+      <w:proofErr w:type="spellEnd"/>
     </w:p>
     <w:p>
       <w:pPr>
@@ -4287,54 +5015,17 @@
         <w:spacing w:after="16" w:line="259" w:lineRule="auto"/>
         <w:ind w:left="699" w:right="0"/>
         <w:jc w:val="left"/>
-      </w:pPr>
-      <w:r>
-        <w:rPr>
-          <w:rFonts w:ascii="Courier New" w:eastAsia="Courier New" w:hAnsi="Courier New" w:cs="Courier New"/>
-          <w:sz w:val="21"/>
-        </w:rPr>
-        <w:t xml:space="preserve">… </w:t>
-      </w:r>
-    </w:p>
-    <w:p>
-      <w:pPr>
-        <w:numPr>
-          <w:ilvl w:val="0"/>
-          <w:numId w:val="5"/>
-        </w:numPr>
-        <w:pBdr>
-          <w:top w:val="single" w:sz="4" w:space="0" w:color="000000"/>
-          <w:left w:val="single" w:sz="4" w:space="0" w:color="000000"/>
-          <w:bottom w:val="single" w:sz="4" w:space="0" w:color="000000"/>
-          <w:right w:val="single" w:sz="4" w:space="0" w:color="000000"/>
-        </w:pBdr>
-        <w:shd w:val="clear" w:color="auto" w:fill="FAFAFA"/>
-        <w:spacing w:after="16" w:line="259" w:lineRule="auto"/>
-        <w:ind w:right="0" w:hanging="379"/>
-        <w:jc w:val="left"/>
-      </w:pPr>
-      <w:r>
-        <w:rPr>
-          <w:rFonts w:ascii="Courier New" w:eastAsia="Courier New" w:hAnsi="Courier New" w:cs="Courier New"/>
-          <w:sz w:val="21"/>
-        </w:rPr>
-        <w:t xml:space="preserve">feladat: Kor megadása: </w:t>
-      </w:r>
-      <w:r>
-        <w:rPr>
-          <w:rFonts w:ascii="Courier New" w:eastAsia="Courier New" w:hAnsi="Courier New" w:cs="Courier New"/>
-          <w:b/>
-          <w:i/>
-          <w:sz w:val="21"/>
-        </w:rPr>
-        <w:t>90</w:t>
-      </w:r>
-      <w:r>
-        <w:rPr>
-          <w:rFonts w:ascii="Courier New" w:eastAsia="Courier New" w:hAnsi="Courier New" w:cs="Courier New"/>
-          <w:sz w:val="21"/>
-        </w:rPr>
-        <w:t xml:space="preserve"> </w:t>
+        <w:rPr>
+          <w:rFonts w:ascii="Courier New" w:eastAsia="Courier New" w:hAnsi="Courier New" w:cs="Courier New"/>
+          <w:szCs w:val="24"/>
+        </w:rPr>
+      </w:pPr>
+      <w:r>
+        <w:rPr>
+          <w:rFonts w:ascii="Courier New" w:eastAsia="Courier New" w:hAnsi="Courier New" w:cs="Courier New"/>
+          <w:szCs w:val="24"/>
+        </w:rPr>
+        <w:t xml:space="preserve">        Rajtszáma: 1</w:t>
       </w:r>
     </w:p>
     <w:p>
@@ -4349,13 +5040,31 @@
         <w:spacing w:after="16" w:line="259" w:lineRule="auto"/>
         <w:ind w:left="699" w:right="0"/>
         <w:jc w:val="left"/>
-      </w:pPr>
-      <w:r>
-        <w:rPr>
-          <w:rFonts w:ascii="Courier New" w:eastAsia="Courier New" w:hAnsi="Courier New" w:cs="Courier New"/>
-          <w:sz w:val="21"/>
-        </w:rPr>
-        <w:t xml:space="preserve">BAY ZOLTÁN LAJOS </w:t>
+        <w:rPr>
+          <w:rFonts w:ascii="Courier New" w:eastAsia="Courier New" w:hAnsi="Courier New" w:cs="Courier New"/>
+          <w:szCs w:val="24"/>
+        </w:rPr>
+      </w:pPr>
+      <w:r>
+        <w:rPr>
+          <w:rFonts w:ascii="Courier New" w:eastAsia="Courier New" w:hAnsi="Courier New" w:cs="Courier New"/>
+          <w:szCs w:val="24"/>
+        </w:rPr>
+        <w:t xml:space="preserve"> </w:t>
+      </w:r>
+      <w:r>
+        <w:rPr>
+          <w:rFonts w:ascii="Courier New" w:eastAsia="Courier New" w:hAnsi="Courier New" w:cs="Courier New"/>
+          <w:szCs w:val="24"/>
+        </w:rPr>
+        <w:t xml:space="preserve">       </w:t>
+      </w:r>
+      <w:r>
+        <w:rPr>
+          <w:rFonts w:ascii="Courier New" w:eastAsia="Courier New" w:hAnsi="Courier New" w:cs="Courier New"/>
+          <w:szCs w:val="24"/>
+        </w:rPr>
+        <w:t>Futott idő: 1:12.386</w:t>
       </w:r>
     </w:p>
     <w:p>
@@ -4370,13 +5079,17 @@
         <w:spacing w:after="16" w:line="259" w:lineRule="auto"/>
         <w:ind w:left="699" w:right="0"/>
         <w:jc w:val="left"/>
-      </w:pPr>
-      <w:r>
-        <w:rPr>
-          <w:rFonts w:ascii="Courier New" w:eastAsia="Courier New" w:hAnsi="Courier New" w:cs="Courier New"/>
-          <w:sz w:val="21"/>
-        </w:rPr>
-        <w:t xml:space="preserve">FONÓ ALBERT </w:t>
+        <w:rPr>
+          <w:rFonts w:ascii="Courier New" w:eastAsia="Courier New" w:hAnsi="Courier New" w:cs="Courier New"/>
+          <w:szCs w:val="24"/>
+        </w:rPr>
+      </w:pPr>
+      <w:r>
+        <w:rPr>
+          <w:rFonts w:ascii="Courier New" w:eastAsia="Courier New" w:hAnsi="Courier New" w:cs="Courier New"/>
+          <w:szCs w:val="24"/>
+        </w:rPr>
+        <w:t>6. feladat: A Q2-ben futott egyéni legjobb körök:</w:t>
       </w:r>
     </w:p>
     <w:p>
@@ -4391,13 +5104,45 @@
         <w:spacing w:after="16" w:line="259" w:lineRule="auto"/>
         <w:ind w:left="699" w:right="0"/>
         <w:jc w:val="left"/>
-      </w:pPr>
-      <w:r>
-        <w:rPr>
-          <w:rFonts w:ascii="Courier New" w:eastAsia="Courier New" w:hAnsi="Courier New" w:cs="Courier New"/>
-          <w:sz w:val="21"/>
-        </w:rPr>
-        <w:t xml:space="preserve">JEDLIK ÁNYOS </w:t>
+        <w:rPr>
+          <w:rFonts w:ascii="Courier New" w:hAnsi="Courier New" w:cs="Courier New"/>
+          <w:szCs w:val="24"/>
+        </w:rPr>
+      </w:pPr>
+      <w:r>
+        <w:rPr>
+          <w:szCs w:val="24"/>
+        </w:rPr>
+        <w:t xml:space="preserve">        </w:t>
+      </w:r>
+      <w:r>
+        <w:rPr>
+          <w:szCs w:val="24"/>
+        </w:rPr>
+        <w:t xml:space="preserve">         </w:t>
+      </w:r>
+      <w:r>
+        <w:rPr>
+          <w:rFonts w:ascii="Courier New" w:hAnsi="Courier New" w:cs="Courier New"/>
+          <w:szCs w:val="24"/>
+        </w:rPr>
+        <w:t xml:space="preserve">Max </w:t>
+      </w:r>
+      <w:proofErr w:type="spellStart"/>
+      <w:r>
+        <w:rPr>
+          <w:rFonts w:ascii="Courier New" w:hAnsi="Courier New" w:cs="Courier New"/>
+          <w:szCs w:val="24"/>
+        </w:rPr>
+        <w:t>Verstappen</w:t>
+      </w:r>
+      <w:proofErr w:type="spellEnd"/>
+      <w:r>
+        <w:rPr>
+          <w:rFonts w:ascii="Courier New" w:hAnsi="Courier New" w:cs="Courier New"/>
+          <w:szCs w:val="24"/>
+        </w:rPr>
+        <w:t xml:space="preserve"> (1:11.908)</w:t>
       </w:r>
     </w:p>
     <w:p>
@@ -4409,16 +5154,833 @@
           <w:right w:val="single" w:sz="4" w:space="0" w:color="000000"/>
         </w:pBdr>
         <w:shd w:val="clear" w:color="auto" w:fill="FAFAFA"/>
-        <w:spacing w:after="157" w:line="259" w:lineRule="auto"/>
+        <w:spacing w:after="16" w:line="259" w:lineRule="auto"/>
         <w:ind w:left="699" w:right="0"/>
         <w:jc w:val="left"/>
-      </w:pPr>
-      <w:r>
-        <w:rPr>
-          <w:rFonts w:ascii="Courier New" w:eastAsia="Courier New" w:hAnsi="Courier New" w:cs="Courier New"/>
-          <w:sz w:val="21"/>
-        </w:rPr>
-        <w:t xml:space="preserve">… </w:t>
+        <w:rPr>
+          <w:rFonts w:ascii="Courier New" w:hAnsi="Courier New" w:cs="Courier New"/>
+          <w:szCs w:val="24"/>
+        </w:rPr>
+      </w:pPr>
+      <w:r>
+        <w:rPr>
+          <w:rFonts w:ascii="Courier New" w:hAnsi="Courier New" w:cs="Courier New"/>
+          <w:szCs w:val="24"/>
+        </w:rPr>
+        <w:t xml:space="preserve">       Fernando Alonso (1:12.107)</w:t>
+      </w:r>
+    </w:p>
+    <w:p>
+      <w:pPr>
+        <w:pBdr>
+          <w:top w:val="single" w:sz="4" w:space="0" w:color="000000"/>
+          <w:left w:val="single" w:sz="4" w:space="0" w:color="000000"/>
+          <w:bottom w:val="single" w:sz="4" w:space="0" w:color="000000"/>
+          <w:right w:val="single" w:sz="4" w:space="0" w:color="000000"/>
+        </w:pBdr>
+        <w:shd w:val="clear" w:color="auto" w:fill="FAFAFA"/>
+        <w:spacing w:after="16" w:line="259" w:lineRule="auto"/>
+        <w:ind w:left="699" w:right="0"/>
+        <w:jc w:val="left"/>
+        <w:rPr>
+          <w:rFonts w:ascii="Courier New" w:hAnsi="Courier New" w:cs="Courier New"/>
+          <w:szCs w:val="24"/>
+        </w:rPr>
+      </w:pPr>
+      <w:r>
+        <w:rPr>
+          <w:rFonts w:ascii="Courier New" w:hAnsi="Courier New" w:cs="Courier New"/>
+          <w:szCs w:val="24"/>
+        </w:rPr>
+        <w:t xml:space="preserve">       Charles </w:t>
+      </w:r>
+      <w:proofErr w:type="spellStart"/>
+      <w:r>
+        <w:rPr>
+          <w:rFonts w:ascii="Courier New" w:hAnsi="Courier New" w:cs="Courier New"/>
+          <w:szCs w:val="24"/>
+        </w:rPr>
+        <w:t>Leclerc</w:t>
+      </w:r>
+      <w:proofErr w:type="spellEnd"/>
+      <w:r>
+        <w:rPr>
+          <w:rFonts w:ascii="Courier New" w:hAnsi="Courier New" w:cs="Courier New"/>
+          <w:szCs w:val="24"/>
+        </w:rPr>
+        <w:t xml:space="preserve"> (1:12.103)</w:t>
+      </w:r>
+    </w:p>
+    <w:p>
+      <w:pPr>
+        <w:pBdr>
+          <w:top w:val="single" w:sz="4" w:space="0" w:color="000000"/>
+          <w:left w:val="single" w:sz="4" w:space="0" w:color="000000"/>
+          <w:bottom w:val="single" w:sz="4" w:space="0" w:color="000000"/>
+          <w:right w:val="single" w:sz="4" w:space="0" w:color="000000"/>
+        </w:pBdr>
+        <w:shd w:val="clear" w:color="auto" w:fill="FAFAFA"/>
+        <w:spacing w:after="16" w:line="259" w:lineRule="auto"/>
+        <w:ind w:left="699" w:right="0"/>
+        <w:jc w:val="left"/>
+        <w:rPr>
+          <w:rFonts w:ascii="Courier New" w:hAnsi="Courier New" w:cs="Courier New"/>
+          <w:szCs w:val="24"/>
+        </w:rPr>
+      </w:pPr>
+      <w:r>
+        <w:rPr>
+          <w:rFonts w:ascii="Courier New" w:hAnsi="Courier New" w:cs="Courier New"/>
+          <w:szCs w:val="24"/>
+        </w:rPr>
+        <w:t xml:space="preserve">       Esteban </w:t>
+      </w:r>
+      <w:proofErr w:type="spellStart"/>
+      <w:r>
+        <w:rPr>
+          <w:rFonts w:ascii="Courier New" w:hAnsi="Courier New" w:cs="Courier New"/>
+          <w:szCs w:val="24"/>
+        </w:rPr>
+        <w:t>Ocon</w:t>
+      </w:r>
+      <w:proofErr w:type="spellEnd"/>
+      <w:r>
+        <w:rPr>
+          <w:rFonts w:ascii="Courier New" w:hAnsi="Courier New" w:cs="Courier New"/>
+          <w:szCs w:val="24"/>
+        </w:rPr>
+        <w:t xml:space="preserve"> (1:12.248)</w:t>
+      </w:r>
+    </w:p>
+    <w:p>
+      <w:pPr>
+        <w:pBdr>
+          <w:top w:val="single" w:sz="4" w:space="0" w:color="000000"/>
+          <w:left w:val="single" w:sz="4" w:space="0" w:color="000000"/>
+          <w:bottom w:val="single" w:sz="4" w:space="0" w:color="000000"/>
+          <w:right w:val="single" w:sz="4" w:space="0" w:color="000000"/>
+        </w:pBdr>
+        <w:shd w:val="clear" w:color="auto" w:fill="FAFAFA"/>
+        <w:spacing w:after="16" w:line="259" w:lineRule="auto"/>
+        <w:ind w:left="699" w:right="0"/>
+        <w:jc w:val="left"/>
+        <w:rPr>
+          <w:rFonts w:ascii="Courier New" w:hAnsi="Courier New" w:cs="Courier New"/>
+          <w:szCs w:val="24"/>
+        </w:rPr>
+      </w:pPr>
+      <w:r>
+        <w:rPr>
+          <w:rFonts w:ascii="Courier New" w:hAnsi="Courier New" w:cs="Courier New"/>
+          <w:szCs w:val="24"/>
+        </w:rPr>
+        <w:t xml:space="preserve">       Carlos </w:t>
+      </w:r>
+      <w:proofErr w:type="spellStart"/>
+      <w:r>
+        <w:rPr>
+          <w:rFonts w:ascii="Courier New" w:hAnsi="Courier New" w:cs="Courier New"/>
+          <w:szCs w:val="24"/>
+        </w:rPr>
+        <w:t>Sainz</w:t>
+      </w:r>
+      <w:proofErr w:type="spellEnd"/>
+      <w:r>
+        <w:rPr>
+          <w:rFonts w:ascii="Courier New" w:hAnsi="Courier New" w:cs="Courier New"/>
+          <w:szCs w:val="24"/>
+        </w:rPr>
+        <w:t xml:space="preserve"> (1:12.210)</w:t>
+      </w:r>
+    </w:p>
+    <w:p>
+      <w:pPr>
+        <w:pBdr>
+          <w:top w:val="single" w:sz="4" w:space="0" w:color="000000"/>
+          <w:left w:val="single" w:sz="4" w:space="0" w:color="000000"/>
+          <w:bottom w:val="single" w:sz="4" w:space="0" w:color="000000"/>
+          <w:right w:val="single" w:sz="4" w:space="0" w:color="000000"/>
+        </w:pBdr>
+        <w:shd w:val="clear" w:color="auto" w:fill="FAFAFA"/>
+        <w:spacing w:after="16" w:line="259" w:lineRule="auto"/>
+        <w:ind w:left="699" w:right="0"/>
+        <w:jc w:val="left"/>
+        <w:rPr>
+          <w:rFonts w:ascii="Courier New" w:hAnsi="Courier New" w:cs="Courier New"/>
+          <w:szCs w:val="24"/>
+        </w:rPr>
+      </w:pPr>
+      <w:r>
+        <w:rPr>
+          <w:rFonts w:ascii="Courier New" w:hAnsi="Courier New" w:cs="Courier New"/>
+          <w:szCs w:val="24"/>
+        </w:rPr>
+        <w:t xml:space="preserve">       Lewis Hamilton (1:12.156)</w:t>
+      </w:r>
+    </w:p>
+    <w:p>
+      <w:pPr>
+        <w:pBdr>
+          <w:top w:val="single" w:sz="4" w:space="0" w:color="000000"/>
+          <w:left w:val="single" w:sz="4" w:space="0" w:color="000000"/>
+          <w:bottom w:val="single" w:sz="4" w:space="0" w:color="000000"/>
+          <w:right w:val="single" w:sz="4" w:space="0" w:color="000000"/>
+        </w:pBdr>
+        <w:shd w:val="clear" w:color="auto" w:fill="FAFAFA"/>
+        <w:spacing w:after="16" w:line="259" w:lineRule="auto"/>
+        <w:ind w:left="699" w:right="0"/>
+        <w:jc w:val="left"/>
+        <w:rPr>
+          <w:rFonts w:ascii="Courier New" w:hAnsi="Courier New" w:cs="Courier New"/>
+          <w:szCs w:val="24"/>
+        </w:rPr>
+      </w:pPr>
+      <w:r>
+        <w:rPr>
+          <w:rFonts w:ascii="Courier New" w:hAnsi="Courier New" w:cs="Courier New"/>
+          <w:szCs w:val="24"/>
+        </w:rPr>
+        <w:t xml:space="preserve">       Pierre </w:t>
+      </w:r>
+      <w:proofErr w:type="spellStart"/>
+      <w:r>
+        <w:rPr>
+          <w:rFonts w:ascii="Courier New" w:hAnsi="Courier New" w:cs="Courier New"/>
+          <w:szCs w:val="24"/>
+        </w:rPr>
+        <w:t>Gasly</w:t>
+      </w:r>
+      <w:proofErr w:type="spellEnd"/>
+      <w:r>
+        <w:rPr>
+          <w:rFonts w:ascii="Courier New" w:hAnsi="Courier New" w:cs="Courier New"/>
+          <w:szCs w:val="24"/>
+        </w:rPr>
+        <w:t xml:space="preserve"> (1:12.169)</w:t>
+      </w:r>
+    </w:p>
+    <w:p>
+      <w:pPr>
+        <w:pBdr>
+          <w:top w:val="single" w:sz="4" w:space="0" w:color="000000"/>
+          <w:left w:val="single" w:sz="4" w:space="0" w:color="000000"/>
+          <w:bottom w:val="single" w:sz="4" w:space="0" w:color="000000"/>
+          <w:right w:val="single" w:sz="4" w:space="0" w:color="000000"/>
+        </w:pBdr>
+        <w:shd w:val="clear" w:color="auto" w:fill="FAFAFA"/>
+        <w:spacing w:after="16" w:line="259" w:lineRule="auto"/>
+        <w:ind w:left="699" w:right="0"/>
+        <w:jc w:val="left"/>
+        <w:rPr>
+          <w:rFonts w:ascii="Courier New" w:hAnsi="Courier New" w:cs="Courier New"/>
+          <w:szCs w:val="24"/>
+        </w:rPr>
+      </w:pPr>
+      <w:r>
+        <w:rPr>
+          <w:rFonts w:ascii="Courier New" w:hAnsi="Courier New" w:cs="Courier New"/>
+          <w:szCs w:val="24"/>
+        </w:rPr>
+        <w:t xml:space="preserve">       George Russell (1:12.151)</w:t>
+      </w:r>
+    </w:p>
+    <w:p>
+      <w:pPr>
+        <w:pBdr>
+          <w:top w:val="single" w:sz="4" w:space="0" w:color="000000"/>
+          <w:left w:val="single" w:sz="4" w:space="0" w:color="000000"/>
+          <w:bottom w:val="single" w:sz="4" w:space="0" w:color="000000"/>
+          <w:right w:val="single" w:sz="4" w:space="0" w:color="000000"/>
+        </w:pBdr>
+        <w:shd w:val="clear" w:color="auto" w:fill="FAFAFA"/>
+        <w:spacing w:after="16" w:line="259" w:lineRule="auto"/>
+        <w:ind w:left="699" w:right="0"/>
+        <w:jc w:val="left"/>
+        <w:rPr>
+          <w:rFonts w:ascii="Courier New" w:hAnsi="Courier New" w:cs="Courier New"/>
+          <w:szCs w:val="24"/>
+        </w:rPr>
+      </w:pPr>
+      <w:r>
+        <w:rPr>
+          <w:rFonts w:ascii="Courier New" w:hAnsi="Courier New" w:cs="Courier New"/>
+          <w:szCs w:val="24"/>
+        </w:rPr>
+        <w:lastRenderedPageBreak/>
+        <w:t xml:space="preserve">       </w:t>
+      </w:r>
+      <w:proofErr w:type="spellStart"/>
+      <w:r>
+        <w:rPr>
+          <w:rFonts w:ascii="Courier New" w:hAnsi="Courier New" w:cs="Courier New"/>
+          <w:szCs w:val="24"/>
+        </w:rPr>
+        <w:t>Yuki</w:t>
+      </w:r>
+      <w:proofErr w:type="spellEnd"/>
+      <w:r>
+        <w:rPr>
+          <w:rFonts w:ascii="Courier New" w:hAnsi="Courier New" w:cs="Courier New"/>
+          <w:szCs w:val="24"/>
+        </w:rPr>
+        <w:t xml:space="preserve"> </w:t>
+      </w:r>
+      <w:proofErr w:type="spellStart"/>
+      <w:r>
+        <w:rPr>
+          <w:rFonts w:ascii="Courier New" w:hAnsi="Courier New" w:cs="Courier New"/>
+          <w:szCs w:val="24"/>
+        </w:rPr>
+        <w:t>Tsunoda</w:t>
+      </w:r>
+      <w:proofErr w:type="spellEnd"/>
+      <w:r>
+        <w:rPr>
+          <w:rFonts w:ascii="Courier New" w:hAnsi="Courier New" w:cs="Courier New"/>
+          <w:szCs w:val="24"/>
+        </w:rPr>
+        <w:t xml:space="preserve"> (1:12.249)</w:t>
+      </w:r>
+    </w:p>
+    <w:p>
+      <w:pPr>
+        <w:pBdr>
+          <w:top w:val="single" w:sz="4" w:space="0" w:color="000000"/>
+          <w:left w:val="single" w:sz="4" w:space="0" w:color="000000"/>
+          <w:bottom w:val="single" w:sz="4" w:space="0" w:color="000000"/>
+          <w:right w:val="single" w:sz="4" w:space="0" w:color="000000"/>
+        </w:pBdr>
+        <w:shd w:val="clear" w:color="auto" w:fill="FAFAFA"/>
+        <w:spacing w:after="16" w:line="259" w:lineRule="auto"/>
+        <w:ind w:left="699" w:right="0"/>
+        <w:jc w:val="left"/>
+        <w:rPr>
+          <w:rFonts w:ascii="Courier New" w:hAnsi="Courier New" w:cs="Courier New"/>
+          <w:szCs w:val="24"/>
+        </w:rPr>
+      </w:pPr>
+      <w:r>
+        <w:rPr>
+          <w:rFonts w:ascii="Courier New" w:hAnsi="Courier New" w:cs="Courier New"/>
+          <w:szCs w:val="24"/>
+        </w:rPr>
+        <w:t xml:space="preserve">       </w:t>
+      </w:r>
+      <w:proofErr w:type="spellStart"/>
+      <w:r>
+        <w:rPr>
+          <w:rFonts w:ascii="Courier New" w:hAnsi="Courier New" w:cs="Courier New"/>
+          <w:szCs w:val="24"/>
+        </w:rPr>
+        <w:t>Lando</w:t>
+      </w:r>
+      <w:proofErr w:type="spellEnd"/>
+      <w:r>
+        <w:rPr>
+          <w:rFonts w:ascii="Courier New" w:hAnsi="Courier New" w:cs="Courier New"/>
+          <w:szCs w:val="24"/>
+        </w:rPr>
+        <w:t xml:space="preserve"> </w:t>
+      </w:r>
+      <w:proofErr w:type="spellStart"/>
+      <w:r>
+        <w:rPr>
+          <w:rFonts w:ascii="Courier New" w:hAnsi="Courier New" w:cs="Courier New"/>
+          <w:szCs w:val="24"/>
+        </w:rPr>
+        <w:t>Norris</w:t>
+      </w:r>
+      <w:proofErr w:type="spellEnd"/>
+      <w:r>
+        <w:rPr>
+          <w:rFonts w:ascii="Courier New" w:hAnsi="Courier New" w:cs="Courier New"/>
+          <w:szCs w:val="24"/>
+        </w:rPr>
+        <w:t xml:space="preserve"> (1:12.377)</w:t>
+      </w:r>
+    </w:p>
+    <w:p>
+      <w:pPr>
+        <w:pBdr>
+          <w:top w:val="single" w:sz="4" w:space="0" w:color="000000"/>
+          <w:left w:val="single" w:sz="4" w:space="0" w:color="000000"/>
+          <w:bottom w:val="single" w:sz="4" w:space="0" w:color="000000"/>
+          <w:right w:val="single" w:sz="4" w:space="0" w:color="000000"/>
+        </w:pBdr>
+        <w:shd w:val="clear" w:color="auto" w:fill="FAFAFA"/>
+        <w:spacing w:after="16" w:line="259" w:lineRule="auto"/>
+        <w:ind w:left="699" w:right="0"/>
+        <w:jc w:val="left"/>
+        <w:rPr>
+          <w:rFonts w:ascii="Courier New" w:hAnsi="Courier New" w:cs="Courier New"/>
+          <w:szCs w:val="24"/>
+        </w:rPr>
+      </w:pPr>
+      <w:r>
+        <w:rPr>
+          <w:rFonts w:ascii="Courier New" w:hAnsi="Courier New" w:cs="Courier New"/>
+          <w:szCs w:val="24"/>
+        </w:rPr>
+        <w:t xml:space="preserve">  </w:t>
+      </w:r>
+      <w:r>
+        <w:rPr>
+          <w:rFonts w:ascii="Courier New" w:hAnsi="Courier New" w:cs="Courier New"/>
+          <w:szCs w:val="24"/>
+        </w:rPr>
+        <w:t xml:space="preserve"> </w:t>
+      </w:r>
+      <w:r>
+        <w:rPr>
+          <w:rFonts w:ascii="Courier New" w:hAnsi="Courier New" w:cs="Courier New"/>
+          <w:szCs w:val="24"/>
+        </w:rPr>
+        <w:t xml:space="preserve">    Oscar </w:t>
+      </w:r>
+      <w:proofErr w:type="spellStart"/>
+      <w:r>
+        <w:rPr>
+          <w:rFonts w:ascii="Courier New" w:hAnsi="Courier New" w:cs="Courier New"/>
+          <w:szCs w:val="24"/>
+        </w:rPr>
+        <w:t>Piastri</w:t>
+      </w:r>
+      <w:proofErr w:type="spellEnd"/>
+      <w:r>
+        <w:rPr>
+          <w:rFonts w:ascii="Courier New" w:hAnsi="Courier New" w:cs="Courier New"/>
+          <w:szCs w:val="24"/>
+        </w:rPr>
+        <w:t xml:space="preserve"> (1:12.395)</w:t>
+      </w:r>
+    </w:p>
+    <w:p>
+      <w:pPr>
+        <w:pBdr>
+          <w:top w:val="single" w:sz="4" w:space="0" w:color="000000"/>
+          <w:left w:val="single" w:sz="4" w:space="0" w:color="000000"/>
+          <w:bottom w:val="single" w:sz="4" w:space="0" w:color="000000"/>
+          <w:right w:val="single" w:sz="4" w:space="0" w:color="000000"/>
+        </w:pBdr>
+        <w:shd w:val="clear" w:color="auto" w:fill="FAFAFA"/>
+        <w:spacing w:after="16" w:line="259" w:lineRule="auto"/>
+        <w:ind w:left="699" w:right="0"/>
+        <w:jc w:val="left"/>
+        <w:rPr>
+          <w:rFonts w:ascii="Courier New" w:hAnsi="Courier New" w:cs="Courier New"/>
+          <w:szCs w:val="24"/>
+        </w:rPr>
+      </w:pPr>
+      <w:r>
+        <w:rPr>
+          <w:rFonts w:ascii="Courier New" w:hAnsi="Courier New" w:cs="Courier New"/>
+          <w:szCs w:val="24"/>
+        </w:rPr>
+        <w:t xml:space="preserve">       </w:t>
+      </w:r>
+      <w:proofErr w:type="spellStart"/>
+      <w:r>
+        <w:rPr>
+          <w:rFonts w:ascii="Courier New" w:hAnsi="Courier New" w:cs="Courier New"/>
+          <w:szCs w:val="24"/>
+        </w:rPr>
+        <w:t>Nyck</w:t>
+      </w:r>
+      <w:proofErr w:type="spellEnd"/>
+      <w:r>
+        <w:rPr>
+          <w:rFonts w:ascii="Courier New" w:hAnsi="Courier New" w:cs="Courier New"/>
+          <w:szCs w:val="24"/>
+        </w:rPr>
+        <w:t xml:space="preserve"> De </w:t>
+      </w:r>
+      <w:proofErr w:type="spellStart"/>
+      <w:r>
+        <w:rPr>
+          <w:rFonts w:ascii="Courier New" w:hAnsi="Courier New" w:cs="Courier New"/>
+          <w:szCs w:val="24"/>
+        </w:rPr>
+        <w:t>Vries</w:t>
+      </w:r>
+      <w:proofErr w:type="spellEnd"/>
+      <w:r>
+        <w:rPr>
+          <w:rFonts w:ascii="Courier New" w:hAnsi="Courier New" w:cs="Courier New"/>
+          <w:szCs w:val="24"/>
+        </w:rPr>
+        <w:t xml:space="preserve"> (1:12.428)</w:t>
+      </w:r>
+    </w:p>
+    <w:p>
+      <w:pPr>
+        <w:pBdr>
+          <w:top w:val="single" w:sz="4" w:space="0" w:color="000000"/>
+          <w:left w:val="single" w:sz="4" w:space="0" w:color="000000"/>
+          <w:bottom w:val="single" w:sz="4" w:space="0" w:color="000000"/>
+          <w:right w:val="single" w:sz="4" w:space="0" w:color="000000"/>
+        </w:pBdr>
+        <w:shd w:val="clear" w:color="auto" w:fill="FAFAFA"/>
+        <w:spacing w:after="16" w:line="259" w:lineRule="auto"/>
+        <w:ind w:left="699" w:right="0"/>
+        <w:jc w:val="left"/>
+        <w:rPr>
+          <w:rFonts w:ascii="Courier New" w:hAnsi="Courier New" w:cs="Courier New"/>
+          <w:szCs w:val="24"/>
+        </w:rPr>
+      </w:pPr>
+      <w:r>
+        <w:rPr>
+          <w:rFonts w:ascii="Courier New" w:hAnsi="Courier New" w:cs="Courier New"/>
+          <w:szCs w:val="24"/>
+        </w:rPr>
+        <w:t xml:space="preserve">       Alexander </w:t>
+      </w:r>
+      <w:proofErr w:type="spellStart"/>
+      <w:r>
+        <w:rPr>
+          <w:rFonts w:ascii="Courier New" w:hAnsi="Courier New" w:cs="Courier New"/>
+          <w:szCs w:val="24"/>
+        </w:rPr>
+        <w:t>Albon</w:t>
+      </w:r>
+      <w:proofErr w:type="spellEnd"/>
+      <w:r>
+        <w:rPr>
+          <w:rFonts w:ascii="Courier New" w:hAnsi="Courier New" w:cs="Courier New"/>
+          <w:szCs w:val="24"/>
+        </w:rPr>
+        <w:t xml:space="preserve"> (1:12.527)</w:t>
+      </w:r>
+    </w:p>
+    <w:p>
+      <w:pPr>
+        <w:pBdr>
+          <w:top w:val="single" w:sz="4" w:space="0" w:color="000000"/>
+          <w:left w:val="single" w:sz="4" w:space="0" w:color="000000"/>
+          <w:bottom w:val="single" w:sz="4" w:space="0" w:color="000000"/>
+          <w:right w:val="single" w:sz="4" w:space="0" w:color="000000"/>
+        </w:pBdr>
+        <w:shd w:val="clear" w:color="auto" w:fill="FAFAFA"/>
+        <w:spacing w:after="16" w:line="259" w:lineRule="auto"/>
+        <w:ind w:left="699" w:right="0"/>
+        <w:jc w:val="left"/>
+        <w:rPr>
+          <w:rFonts w:ascii="Courier New" w:hAnsi="Courier New" w:cs="Courier New"/>
+          <w:szCs w:val="24"/>
+        </w:rPr>
+      </w:pPr>
+      <w:r>
+        <w:rPr>
+          <w:rFonts w:ascii="Courier New" w:hAnsi="Courier New" w:cs="Courier New"/>
+          <w:szCs w:val="24"/>
+        </w:rPr>
+        <w:t xml:space="preserve">       </w:t>
+      </w:r>
+      <w:proofErr w:type="spellStart"/>
+      <w:r>
+        <w:rPr>
+          <w:rFonts w:ascii="Courier New" w:hAnsi="Courier New" w:cs="Courier New"/>
+          <w:szCs w:val="24"/>
+        </w:rPr>
+        <w:t>Lance</w:t>
+      </w:r>
+      <w:proofErr w:type="spellEnd"/>
+      <w:r>
+        <w:rPr>
+          <w:rFonts w:ascii="Courier New" w:hAnsi="Courier New" w:cs="Courier New"/>
+          <w:szCs w:val="24"/>
+        </w:rPr>
+        <w:t xml:space="preserve"> </w:t>
+      </w:r>
+      <w:proofErr w:type="spellStart"/>
+      <w:r>
+        <w:rPr>
+          <w:rFonts w:ascii="Courier New" w:hAnsi="Courier New" w:cs="Courier New"/>
+          <w:szCs w:val="24"/>
+        </w:rPr>
+        <w:t>Stroll</w:t>
+      </w:r>
+      <w:proofErr w:type="spellEnd"/>
+      <w:r>
+        <w:rPr>
+          <w:rFonts w:ascii="Courier New" w:hAnsi="Courier New" w:cs="Courier New"/>
+          <w:szCs w:val="24"/>
+        </w:rPr>
+        <w:t xml:space="preserve"> (1:12.623)</w:t>
+      </w:r>
+    </w:p>
+    <w:p>
+      <w:pPr>
+        <w:pBdr>
+          <w:top w:val="single" w:sz="4" w:space="0" w:color="000000"/>
+          <w:left w:val="single" w:sz="4" w:space="0" w:color="000000"/>
+          <w:bottom w:val="single" w:sz="4" w:space="0" w:color="000000"/>
+          <w:right w:val="single" w:sz="4" w:space="0" w:color="000000"/>
+        </w:pBdr>
+        <w:shd w:val="clear" w:color="auto" w:fill="FAFAFA"/>
+        <w:spacing w:after="16" w:line="259" w:lineRule="auto"/>
+        <w:ind w:left="699" w:right="0"/>
+        <w:jc w:val="left"/>
+        <w:rPr>
+          <w:rFonts w:ascii="Courier New" w:hAnsi="Courier New" w:cs="Courier New"/>
+          <w:szCs w:val="24"/>
+        </w:rPr>
+      </w:pPr>
+      <w:r>
+        <w:rPr>
+          <w:rFonts w:ascii="Courier New" w:hAnsi="Courier New" w:cs="Courier New"/>
+          <w:szCs w:val="24"/>
+        </w:rPr>
+        <w:t xml:space="preserve">       </w:t>
+      </w:r>
+      <w:proofErr w:type="spellStart"/>
+      <w:r>
+        <w:rPr>
+          <w:rFonts w:ascii="Courier New" w:hAnsi="Courier New" w:cs="Courier New"/>
+          <w:szCs w:val="24"/>
+        </w:rPr>
+        <w:t>Valtteri</w:t>
+      </w:r>
+      <w:proofErr w:type="spellEnd"/>
+      <w:r>
+        <w:rPr>
+          <w:rFonts w:ascii="Courier New" w:hAnsi="Courier New" w:cs="Courier New"/>
+          <w:szCs w:val="24"/>
+        </w:rPr>
+        <w:t xml:space="preserve"> </w:t>
+      </w:r>
+      <w:proofErr w:type="spellStart"/>
+      <w:r>
+        <w:rPr>
+          <w:rFonts w:ascii="Courier New" w:hAnsi="Courier New" w:cs="Courier New"/>
+          <w:szCs w:val="24"/>
+        </w:rPr>
+        <w:t>Bottas</w:t>
+      </w:r>
+      <w:proofErr w:type="spellEnd"/>
+      <w:r>
+        <w:rPr>
+          <w:rFonts w:ascii="Courier New" w:hAnsi="Courier New" w:cs="Courier New"/>
+          <w:szCs w:val="24"/>
+        </w:rPr>
+        <w:t xml:space="preserve"> (1:12.625)</w:t>
+      </w:r>
+    </w:p>
+    <w:p>
+      <w:pPr>
+        <w:pBdr>
+          <w:top w:val="single" w:sz="4" w:space="0" w:color="000000"/>
+          <w:left w:val="single" w:sz="4" w:space="0" w:color="000000"/>
+          <w:bottom w:val="single" w:sz="4" w:space="0" w:color="000000"/>
+          <w:right w:val="single" w:sz="4" w:space="0" w:color="000000"/>
+        </w:pBdr>
+        <w:shd w:val="clear" w:color="auto" w:fill="FAFAFA"/>
+        <w:spacing w:after="16" w:line="259" w:lineRule="auto"/>
+        <w:ind w:left="699" w:right="0"/>
+        <w:jc w:val="left"/>
+        <w:rPr>
+          <w:rFonts w:ascii="Courier New" w:eastAsia="Courier New" w:hAnsi="Courier New" w:cs="Courier New"/>
+          <w:szCs w:val="24"/>
+        </w:rPr>
+      </w:pPr>
+      <w:r>
+        <w:rPr>
+          <w:rFonts w:ascii="Courier New" w:eastAsia="Courier New" w:hAnsi="Courier New" w:cs="Courier New"/>
+          <w:szCs w:val="24"/>
+        </w:rPr>
+        <w:t xml:space="preserve">7. feladat: Köridőhatár: </w:t>
+      </w:r>
+      <w:r>
+        <w:rPr>
+          <w:rFonts w:ascii="Courier New" w:eastAsia="Courier New" w:hAnsi="Courier New" w:cs="Courier New"/>
+          <w:b/>
+          <w:bCs/>
+          <w:i/>
+          <w:iCs/>
+          <w:szCs w:val="24"/>
+        </w:rPr>
+        <w:t>1:12.5</w:t>
+      </w:r>
+    </w:p>
+    <w:p>
+      <w:pPr>
+        <w:pBdr>
+          <w:top w:val="single" w:sz="4" w:space="0" w:color="000000"/>
+          <w:left w:val="single" w:sz="4" w:space="0" w:color="000000"/>
+          <w:bottom w:val="single" w:sz="4" w:space="0" w:color="000000"/>
+          <w:right w:val="single" w:sz="4" w:space="0" w:color="000000"/>
+        </w:pBdr>
+        <w:shd w:val="clear" w:color="auto" w:fill="FAFAFA"/>
+        <w:spacing w:after="16" w:line="259" w:lineRule="auto"/>
+        <w:ind w:left="699" w:right="0"/>
+        <w:jc w:val="left"/>
+        <w:rPr>
+          <w:rFonts w:ascii="Courier New" w:eastAsia="Courier New" w:hAnsi="Courier New" w:cs="Courier New"/>
+          <w:szCs w:val="24"/>
+        </w:rPr>
+      </w:pPr>
+      <w:r>
+        <w:rPr>
+          <w:rFonts w:ascii="Courier New" w:eastAsia="Courier New" w:hAnsi="Courier New" w:cs="Courier New"/>
+          <w:szCs w:val="24"/>
+        </w:rPr>
+        <w:t>8. feladat: Konstruktőrök 4-nél több köridővel:</w:t>
+      </w:r>
+    </w:p>
+    <w:p>
+      <w:pPr>
+        <w:pBdr>
+          <w:top w:val="single" w:sz="4" w:space="0" w:color="000000"/>
+          <w:left w:val="single" w:sz="4" w:space="0" w:color="000000"/>
+          <w:bottom w:val="single" w:sz="4" w:space="0" w:color="000000"/>
+          <w:right w:val="single" w:sz="4" w:space="0" w:color="000000"/>
+        </w:pBdr>
+        <w:shd w:val="clear" w:color="auto" w:fill="FAFAFA"/>
+        <w:spacing w:after="16" w:line="259" w:lineRule="auto"/>
+        <w:ind w:left="699" w:right="0"/>
+        <w:jc w:val="left"/>
+        <w:rPr>
+          <w:rFonts w:ascii="Courier New" w:eastAsia="Courier New" w:hAnsi="Courier New" w:cs="Courier New"/>
+          <w:szCs w:val="24"/>
+        </w:rPr>
+      </w:pPr>
+      <w:r>
+        <w:rPr>
+          <w:rFonts w:ascii="Courier New" w:eastAsia="Courier New" w:hAnsi="Courier New" w:cs="Courier New"/>
+          <w:szCs w:val="24"/>
+        </w:rPr>
+        <w:t xml:space="preserve">        ASTON MARTIN ARAMCO MERCEDES: 5 köridő</w:t>
+      </w:r>
+    </w:p>
+    <w:p>
+      <w:pPr>
+        <w:pBdr>
+          <w:top w:val="single" w:sz="4" w:space="0" w:color="000000"/>
+          <w:left w:val="single" w:sz="4" w:space="0" w:color="000000"/>
+          <w:bottom w:val="single" w:sz="4" w:space="0" w:color="000000"/>
+          <w:right w:val="single" w:sz="4" w:space="0" w:color="000000"/>
+        </w:pBdr>
+        <w:shd w:val="clear" w:color="auto" w:fill="FAFAFA"/>
+        <w:spacing w:after="16" w:line="259" w:lineRule="auto"/>
+        <w:ind w:left="699" w:right="0"/>
+        <w:jc w:val="left"/>
+        <w:rPr>
+          <w:rFonts w:ascii="Courier New" w:eastAsia="Courier New" w:hAnsi="Courier New" w:cs="Courier New"/>
+          <w:szCs w:val="24"/>
+        </w:rPr>
+      </w:pPr>
+      <w:r>
+        <w:rPr>
+          <w:rFonts w:ascii="Courier New" w:eastAsia="Courier New" w:hAnsi="Courier New" w:cs="Courier New"/>
+          <w:szCs w:val="24"/>
+        </w:rPr>
+        <w:t xml:space="preserve">        FERRARI: 6 köridő</w:t>
+      </w:r>
+    </w:p>
+    <w:p>
+      <w:pPr>
+        <w:pBdr>
+          <w:top w:val="single" w:sz="4" w:space="0" w:color="000000"/>
+          <w:left w:val="single" w:sz="4" w:space="0" w:color="000000"/>
+          <w:bottom w:val="single" w:sz="4" w:space="0" w:color="000000"/>
+          <w:right w:val="single" w:sz="4" w:space="0" w:color="000000"/>
+        </w:pBdr>
+        <w:shd w:val="clear" w:color="auto" w:fill="FAFAFA"/>
+        <w:spacing w:after="16" w:line="259" w:lineRule="auto"/>
+        <w:ind w:left="699" w:right="0"/>
+        <w:jc w:val="left"/>
+        <w:rPr>
+          <w:rFonts w:ascii="Courier New" w:eastAsia="Courier New" w:hAnsi="Courier New" w:cs="Courier New"/>
+          <w:szCs w:val="24"/>
+        </w:rPr>
+      </w:pPr>
+      <w:r>
+        <w:rPr>
+          <w:rFonts w:ascii="Courier New" w:eastAsia="Courier New" w:hAnsi="Courier New" w:cs="Courier New"/>
+          <w:szCs w:val="24"/>
+        </w:rPr>
+        <w:t xml:space="preserve">        ALPINE RENAULT: 6 köridő</w:t>
+      </w:r>
+    </w:p>
+    <w:p>
+      <w:pPr>
+        <w:pBdr>
+          <w:top w:val="single" w:sz="4" w:space="0" w:color="000000"/>
+          <w:left w:val="single" w:sz="4" w:space="0" w:color="000000"/>
+          <w:bottom w:val="single" w:sz="4" w:space="0" w:color="000000"/>
+          <w:right w:val="single" w:sz="4" w:space="0" w:color="000000"/>
+        </w:pBdr>
+        <w:shd w:val="clear" w:color="auto" w:fill="FAFAFA"/>
+        <w:spacing w:after="16" w:line="259" w:lineRule="auto"/>
+        <w:ind w:left="699" w:right="0"/>
+        <w:jc w:val="left"/>
+        <w:rPr>
+          <w:rFonts w:ascii="Courier New" w:eastAsia="Courier New" w:hAnsi="Courier New" w:cs="Courier New"/>
+          <w:szCs w:val="24"/>
+        </w:rPr>
+      </w:pPr>
+      <w:r>
+        <w:rPr>
+          <w:rFonts w:ascii="Courier New" w:eastAsia="Courier New" w:hAnsi="Courier New" w:cs="Courier New"/>
+          <w:szCs w:val="24"/>
+        </w:rPr>
+        <w:t xml:space="preserve">        MERCEDES: 6 köridő</w:t>
+      </w:r>
+    </w:p>
+    <w:p>
+      <w:pPr>
+        <w:pBdr>
+          <w:top w:val="single" w:sz="4" w:space="0" w:color="000000"/>
+          <w:left w:val="single" w:sz="4" w:space="0" w:color="000000"/>
+          <w:bottom w:val="single" w:sz="4" w:space="0" w:color="000000"/>
+          <w:right w:val="single" w:sz="4" w:space="0" w:color="000000"/>
+        </w:pBdr>
+        <w:shd w:val="clear" w:color="auto" w:fill="FAFAFA"/>
+        <w:spacing w:after="16" w:line="259" w:lineRule="auto"/>
+        <w:ind w:left="699" w:right="0"/>
+        <w:jc w:val="left"/>
+        <w:rPr>
+          <w:rFonts w:ascii="Courier New" w:eastAsia="Courier New" w:hAnsi="Courier New" w:cs="Courier New"/>
+          <w:szCs w:val="24"/>
+        </w:rPr>
+      </w:pPr>
+      <w:r>
+        <w:rPr>
+          <w:rFonts w:ascii="Courier New" w:eastAsia="Courier New" w:hAnsi="Courier New" w:cs="Courier New"/>
+          <w:szCs w:val="24"/>
+        </w:rPr>
+        <w:t xml:space="preserve">        ALPHATAURI HONDA RBPT: 5 köridő</w:t>
+      </w:r>
+    </w:p>
+    <w:p>
+      <w:pPr>
+        <w:pBdr>
+          <w:top w:val="single" w:sz="4" w:space="0" w:color="000000"/>
+          <w:left w:val="single" w:sz="4" w:space="0" w:color="000000"/>
+          <w:bottom w:val="single" w:sz="4" w:space="0" w:color="000000"/>
+          <w:right w:val="single" w:sz="4" w:space="0" w:color="000000"/>
+        </w:pBdr>
+        <w:shd w:val="clear" w:color="auto" w:fill="FAFAFA"/>
+        <w:spacing w:after="16" w:line="259" w:lineRule="auto"/>
+        <w:ind w:left="699" w:right="0"/>
+        <w:jc w:val="left"/>
+        <w:rPr>
+          <w:szCs w:val="24"/>
+        </w:rPr>
+      </w:pPr>
+      <w:r>
+        <w:rPr>
+          <w:rFonts w:ascii="Courier New" w:eastAsia="Courier New" w:hAnsi="Courier New" w:cs="Courier New"/>
+          <w:szCs w:val="24"/>
+        </w:rPr>
+        <w:t xml:space="preserve">        MCLAREN MERCEDES: 5 köridő</w:t>
+      </w:r>
+      <w:r>
+        <w:rPr>
+          <w:rFonts w:ascii="Courier New" w:eastAsia="Courier New" w:hAnsi="Courier New" w:cs="Courier New"/>
+          <w:szCs w:val="24"/>
+        </w:rPr>
+        <w:t xml:space="preserve"> </w:t>
       </w:r>
     </w:p>
     <w:p>
@@ -4426,11 +5988,14 @@
         <w:spacing w:after="471" w:line="265" w:lineRule="auto"/>
         <w:ind w:left="564" w:right="0"/>
         <w:jc w:val="left"/>
-      </w:pPr>
-      <w:r>
         <w:rPr>
           <w:sz w:val="20"/>
         </w:rPr>
+      </w:pPr>
+      <w:r>
+        <w:rPr>
+          <w:sz w:val="20"/>
+        </w:rPr>
         <w:t xml:space="preserve">A mintában </w:t>
       </w:r>
       <w:r>
@@ -4474,6 +6039,959 @@
           <w:sz w:val="20"/>
         </w:rPr>
         <w:t xml:space="preserve">)t! </w:t>
+      </w:r>
+    </w:p>
+    <w:p>
+      <w:pPr>
+        <w:spacing w:after="0" w:line="323" w:lineRule="auto"/>
+        <w:ind w:left="0" w:right="49" w:firstLine="284"/>
+      </w:pPr>
+      <w:r>
+        <w:rPr>
+          <w:b/>
+        </w:rPr>
+        <w:t xml:space="preserve">A </w:t>
+      </w:r>
+      <w:r>
+        <w:rPr>
+          <w:rFonts w:ascii="Courier New" w:hAnsi="Courier New" w:cs="Courier New"/>
+          <w:b/>
+        </w:rPr>
+        <w:t>hatarfeletti.txt</w:t>
+      </w:r>
+      <w:r>
+        <w:rPr>
+          <w:b/>
+        </w:rPr>
+        <w:t xml:space="preserve"> </w:t>
+      </w:r>
+      <w:r>
+        <w:rPr>
+          <w:b/>
+        </w:rPr>
+        <w:t>állomány tartalma</w:t>
+      </w:r>
+      <w:r>
+        <w:rPr>
+          <w:b/>
+        </w:rPr>
+        <w:t xml:space="preserve">: </w:t>
+      </w:r>
+    </w:p>
+    <w:p>
+      <w:pPr>
+        <w:pBdr>
+          <w:top w:val="single" w:sz="4" w:space="0" w:color="000000"/>
+          <w:left w:val="single" w:sz="4" w:space="0" w:color="000000"/>
+          <w:bottom w:val="single" w:sz="4" w:space="0" w:color="000000"/>
+          <w:right w:val="single" w:sz="4" w:space="0" w:color="000000"/>
+        </w:pBdr>
+        <w:shd w:val="clear" w:color="auto" w:fill="FAFAFA"/>
+        <w:spacing w:after="16" w:line="259" w:lineRule="auto"/>
+        <w:ind w:left="699" w:right="0"/>
+        <w:jc w:val="left"/>
+        <w:rPr>
+          <w:rFonts w:ascii="Courier New" w:eastAsia="Courier New" w:hAnsi="Courier New" w:cs="Courier New"/>
+          <w:szCs w:val="24"/>
+        </w:rPr>
+      </w:pPr>
+      <w:r>
+        <w:rPr>
+          <w:rFonts w:ascii="Courier New" w:eastAsia="Courier New" w:hAnsi="Courier New" w:cs="Courier New"/>
+          <w:szCs w:val="24"/>
+        </w:rPr>
+        <w:t>1:12.5-nál gyorsabb rögzített köridők:</w:t>
+      </w:r>
+    </w:p>
+    <w:p>
+      <w:pPr>
+        <w:pBdr>
+          <w:top w:val="single" w:sz="4" w:space="0" w:color="000000"/>
+          <w:left w:val="single" w:sz="4" w:space="0" w:color="000000"/>
+          <w:bottom w:val="single" w:sz="4" w:space="0" w:color="000000"/>
+          <w:right w:val="single" w:sz="4" w:space="0" w:color="000000"/>
+        </w:pBdr>
+        <w:shd w:val="clear" w:color="auto" w:fill="FAFAFA"/>
+        <w:spacing w:after="16" w:line="259" w:lineRule="auto"/>
+        <w:ind w:left="699" w:right="0"/>
+        <w:jc w:val="left"/>
+        <w:rPr>
+          <w:rFonts w:ascii="Courier New" w:eastAsia="Courier New" w:hAnsi="Courier New" w:cs="Courier New"/>
+          <w:szCs w:val="24"/>
+        </w:rPr>
+      </w:pPr>
+      <w:r>
+        <w:rPr>
+          <w:rFonts w:ascii="Courier New" w:eastAsia="Courier New" w:hAnsi="Courier New" w:cs="Courier New"/>
+          <w:szCs w:val="24"/>
+        </w:rPr>
+        <w:t xml:space="preserve">Max </w:t>
+      </w:r>
+      <w:proofErr w:type="spellStart"/>
+      <w:r>
+        <w:rPr>
+          <w:rFonts w:ascii="Courier New" w:eastAsia="Courier New" w:hAnsi="Courier New" w:cs="Courier New"/>
+          <w:szCs w:val="24"/>
+        </w:rPr>
+        <w:t>Verstappen</w:t>
+      </w:r>
+      <w:proofErr w:type="spellEnd"/>
+      <w:r>
+        <w:rPr>
+          <w:rFonts w:ascii="Courier New" w:eastAsia="Courier New" w:hAnsi="Courier New" w:cs="Courier New"/>
+          <w:szCs w:val="24"/>
+        </w:rPr>
+        <w:t xml:space="preserve"> (1:12.386)</w:t>
+      </w:r>
+    </w:p>
+    <w:p>
+      <w:pPr>
+        <w:pBdr>
+          <w:top w:val="single" w:sz="4" w:space="0" w:color="000000"/>
+          <w:left w:val="single" w:sz="4" w:space="0" w:color="000000"/>
+          <w:bottom w:val="single" w:sz="4" w:space="0" w:color="000000"/>
+          <w:right w:val="single" w:sz="4" w:space="0" w:color="000000"/>
+        </w:pBdr>
+        <w:shd w:val="clear" w:color="auto" w:fill="FAFAFA"/>
+        <w:spacing w:after="16" w:line="259" w:lineRule="auto"/>
+        <w:ind w:left="699" w:right="0"/>
+        <w:jc w:val="left"/>
+        <w:rPr>
+          <w:rFonts w:ascii="Courier New" w:eastAsia="Courier New" w:hAnsi="Courier New" w:cs="Courier New"/>
+          <w:szCs w:val="24"/>
+        </w:rPr>
+      </w:pPr>
+      <w:r>
+        <w:rPr>
+          <w:rFonts w:ascii="Courier New" w:eastAsia="Courier New" w:hAnsi="Courier New" w:cs="Courier New"/>
+          <w:szCs w:val="24"/>
+        </w:rPr>
+        <w:t xml:space="preserve">Max </w:t>
+      </w:r>
+      <w:proofErr w:type="spellStart"/>
+      <w:r>
+        <w:rPr>
+          <w:rFonts w:ascii="Courier New" w:eastAsia="Courier New" w:hAnsi="Courier New" w:cs="Courier New"/>
+          <w:szCs w:val="24"/>
+        </w:rPr>
+        <w:t>Verstappen</w:t>
+      </w:r>
+      <w:proofErr w:type="spellEnd"/>
+      <w:r>
+        <w:rPr>
+          <w:rFonts w:ascii="Courier New" w:eastAsia="Courier New" w:hAnsi="Courier New" w:cs="Courier New"/>
+          <w:szCs w:val="24"/>
+        </w:rPr>
+        <w:t xml:space="preserve"> (1:11.908)</w:t>
+      </w:r>
+    </w:p>
+    <w:p>
+      <w:pPr>
+        <w:pBdr>
+          <w:top w:val="single" w:sz="4" w:space="0" w:color="000000"/>
+          <w:left w:val="single" w:sz="4" w:space="0" w:color="000000"/>
+          <w:bottom w:val="single" w:sz="4" w:space="0" w:color="000000"/>
+          <w:right w:val="single" w:sz="4" w:space="0" w:color="000000"/>
+        </w:pBdr>
+        <w:shd w:val="clear" w:color="auto" w:fill="FAFAFA"/>
+        <w:spacing w:after="16" w:line="259" w:lineRule="auto"/>
+        <w:ind w:left="699" w:right="0"/>
+        <w:jc w:val="left"/>
+        <w:rPr>
+          <w:rFonts w:ascii="Courier New" w:eastAsia="Courier New" w:hAnsi="Courier New" w:cs="Courier New"/>
+          <w:szCs w:val="24"/>
+        </w:rPr>
+      </w:pPr>
+      <w:r>
+        <w:rPr>
+          <w:rFonts w:ascii="Courier New" w:eastAsia="Courier New" w:hAnsi="Courier New" w:cs="Courier New"/>
+          <w:szCs w:val="24"/>
+        </w:rPr>
+        <w:t xml:space="preserve">Max </w:t>
+      </w:r>
+      <w:proofErr w:type="spellStart"/>
+      <w:r>
+        <w:rPr>
+          <w:rFonts w:ascii="Courier New" w:eastAsia="Courier New" w:hAnsi="Courier New" w:cs="Courier New"/>
+          <w:szCs w:val="24"/>
+        </w:rPr>
+        <w:t>Verstappen</w:t>
+      </w:r>
+      <w:proofErr w:type="spellEnd"/>
+      <w:r>
+        <w:rPr>
+          <w:rFonts w:ascii="Courier New" w:eastAsia="Courier New" w:hAnsi="Courier New" w:cs="Courier New"/>
+          <w:szCs w:val="24"/>
+        </w:rPr>
+        <w:t xml:space="preserve"> (1:11.365)</w:t>
+      </w:r>
+    </w:p>
+    <w:p>
+      <w:pPr>
+        <w:pBdr>
+          <w:top w:val="single" w:sz="4" w:space="0" w:color="000000"/>
+          <w:left w:val="single" w:sz="4" w:space="0" w:color="000000"/>
+          <w:bottom w:val="single" w:sz="4" w:space="0" w:color="000000"/>
+          <w:right w:val="single" w:sz="4" w:space="0" w:color="000000"/>
+        </w:pBdr>
+        <w:shd w:val="clear" w:color="auto" w:fill="FAFAFA"/>
+        <w:spacing w:after="16" w:line="259" w:lineRule="auto"/>
+        <w:ind w:left="699" w:right="0"/>
+        <w:jc w:val="left"/>
+        <w:rPr>
+          <w:rFonts w:ascii="Courier New" w:eastAsia="Courier New" w:hAnsi="Courier New" w:cs="Courier New"/>
+          <w:szCs w:val="24"/>
+        </w:rPr>
+      </w:pPr>
+      <w:r>
+        <w:rPr>
+          <w:rFonts w:ascii="Courier New" w:eastAsia="Courier New" w:hAnsi="Courier New" w:cs="Courier New"/>
+          <w:szCs w:val="24"/>
+        </w:rPr>
+        <w:t>Fernando Alonso (1:12.107)</w:t>
+      </w:r>
+    </w:p>
+    <w:p>
+      <w:pPr>
+        <w:pBdr>
+          <w:top w:val="single" w:sz="4" w:space="0" w:color="000000"/>
+          <w:left w:val="single" w:sz="4" w:space="0" w:color="000000"/>
+          <w:bottom w:val="single" w:sz="4" w:space="0" w:color="000000"/>
+          <w:right w:val="single" w:sz="4" w:space="0" w:color="000000"/>
+        </w:pBdr>
+        <w:shd w:val="clear" w:color="auto" w:fill="FAFAFA"/>
+        <w:spacing w:after="16" w:line="259" w:lineRule="auto"/>
+        <w:ind w:left="699" w:right="0"/>
+        <w:jc w:val="left"/>
+        <w:rPr>
+          <w:rFonts w:ascii="Courier New" w:eastAsia="Courier New" w:hAnsi="Courier New" w:cs="Courier New"/>
+          <w:szCs w:val="24"/>
+        </w:rPr>
+      </w:pPr>
+      <w:r>
+        <w:rPr>
+          <w:rFonts w:ascii="Courier New" w:eastAsia="Courier New" w:hAnsi="Courier New" w:cs="Courier New"/>
+          <w:szCs w:val="24"/>
+        </w:rPr>
+        <w:t>Fernando Alonso (1:11.449)</w:t>
+      </w:r>
+    </w:p>
+    <w:p>
+      <w:pPr>
+        <w:pBdr>
+          <w:top w:val="single" w:sz="4" w:space="0" w:color="000000"/>
+          <w:left w:val="single" w:sz="4" w:space="0" w:color="000000"/>
+          <w:bottom w:val="single" w:sz="4" w:space="0" w:color="000000"/>
+          <w:right w:val="single" w:sz="4" w:space="0" w:color="000000"/>
+        </w:pBdr>
+        <w:shd w:val="clear" w:color="auto" w:fill="FAFAFA"/>
+        <w:spacing w:after="16" w:line="259" w:lineRule="auto"/>
+        <w:ind w:left="699" w:right="0"/>
+        <w:jc w:val="left"/>
+        <w:rPr>
+          <w:rFonts w:ascii="Courier New" w:eastAsia="Courier New" w:hAnsi="Courier New" w:cs="Courier New"/>
+          <w:szCs w:val="24"/>
+        </w:rPr>
+      </w:pPr>
+      <w:r>
+        <w:rPr>
+          <w:rFonts w:ascii="Courier New" w:eastAsia="Courier New" w:hAnsi="Courier New" w:cs="Courier New"/>
+          <w:szCs w:val="24"/>
+        </w:rPr>
+        <w:t xml:space="preserve">Charles </w:t>
+      </w:r>
+      <w:proofErr w:type="spellStart"/>
+      <w:r>
+        <w:rPr>
+          <w:rFonts w:ascii="Courier New" w:eastAsia="Courier New" w:hAnsi="Courier New" w:cs="Courier New"/>
+          <w:szCs w:val="24"/>
+        </w:rPr>
+        <w:t>Leclerc</w:t>
+      </w:r>
+      <w:proofErr w:type="spellEnd"/>
+      <w:r>
+        <w:rPr>
+          <w:rFonts w:ascii="Courier New" w:eastAsia="Courier New" w:hAnsi="Courier New" w:cs="Courier New"/>
+          <w:szCs w:val="24"/>
+        </w:rPr>
+        <w:t xml:space="preserve"> (1:12.103)</w:t>
+      </w:r>
+    </w:p>
+    <w:p>
+      <w:pPr>
+        <w:pBdr>
+          <w:top w:val="single" w:sz="4" w:space="0" w:color="000000"/>
+          <w:left w:val="single" w:sz="4" w:space="0" w:color="000000"/>
+          <w:bottom w:val="single" w:sz="4" w:space="0" w:color="000000"/>
+          <w:right w:val="single" w:sz="4" w:space="0" w:color="000000"/>
+        </w:pBdr>
+        <w:shd w:val="clear" w:color="auto" w:fill="FAFAFA"/>
+        <w:spacing w:after="16" w:line="259" w:lineRule="auto"/>
+        <w:ind w:left="699" w:right="0"/>
+        <w:jc w:val="left"/>
+        <w:rPr>
+          <w:rFonts w:ascii="Courier New" w:eastAsia="Courier New" w:hAnsi="Courier New" w:cs="Courier New"/>
+          <w:szCs w:val="24"/>
+        </w:rPr>
+      </w:pPr>
+      <w:r>
+        <w:rPr>
+          <w:rFonts w:ascii="Courier New" w:eastAsia="Courier New" w:hAnsi="Courier New" w:cs="Courier New"/>
+          <w:szCs w:val="24"/>
+        </w:rPr>
+        <w:t xml:space="preserve">Charles </w:t>
+      </w:r>
+      <w:proofErr w:type="spellStart"/>
+      <w:r>
+        <w:rPr>
+          <w:rFonts w:ascii="Courier New" w:eastAsia="Courier New" w:hAnsi="Courier New" w:cs="Courier New"/>
+          <w:szCs w:val="24"/>
+        </w:rPr>
+        <w:t>Leclerc</w:t>
+      </w:r>
+      <w:proofErr w:type="spellEnd"/>
+      <w:r>
+        <w:rPr>
+          <w:rFonts w:ascii="Courier New" w:eastAsia="Courier New" w:hAnsi="Courier New" w:cs="Courier New"/>
+          <w:szCs w:val="24"/>
+        </w:rPr>
+        <w:t xml:space="preserve"> (1:11.471)</w:t>
+      </w:r>
+    </w:p>
+    <w:p>
+      <w:pPr>
+        <w:pBdr>
+          <w:top w:val="single" w:sz="4" w:space="0" w:color="000000"/>
+          <w:left w:val="single" w:sz="4" w:space="0" w:color="000000"/>
+          <w:bottom w:val="single" w:sz="4" w:space="0" w:color="000000"/>
+          <w:right w:val="single" w:sz="4" w:space="0" w:color="000000"/>
+        </w:pBdr>
+        <w:shd w:val="clear" w:color="auto" w:fill="FAFAFA"/>
+        <w:spacing w:after="16" w:line="259" w:lineRule="auto"/>
+        <w:ind w:left="699" w:right="0"/>
+        <w:jc w:val="left"/>
+        <w:rPr>
+          <w:rFonts w:ascii="Courier New" w:eastAsia="Courier New" w:hAnsi="Courier New" w:cs="Courier New"/>
+          <w:szCs w:val="24"/>
+        </w:rPr>
+      </w:pPr>
+      <w:r>
+        <w:rPr>
+          <w:rFonts w:ascii="Courier New" w:eastAsia="Courier New" w:hAnsi="Courier New" w:cs="Courier New"/>
+          <w:szCs w:val="24"/>
+        </w:rPr>
+        <w:t xml:space="preserve">Esteban </w:t>
+      </w:r>
+      <w:proofErr w:type="spellStart"/>
+      <w:r>
+        <w:rPr>
+          <w:rFonts w:ascii="Courier New" w:eastAsia="Courier New" w:hAnsi="Courier New" w:cs="Courier New"/>
+          <w:szCs w:val="24"/>
+        </w:rPr>
+        <w:t>Ocon</w:t>
+      </w:r>
+      <w:proofErr w:type="spellEnd"/>
+      <w:r>
+        <w:rPr>
+          <w:rFonts w:ascii="Courier New" w:eastAsia="Courier New" w:hAnsi="Courier New" w:cs="Courier New"/>
+          <w:szCs w:val="24"/>
+        </w:rPr>
+        <w:t xml:space="preserve"> (1:12.248)</w:t>
+      </w:r>
+    </w:p>
+    <w:p>
+      <w:pPr>
+        <w:pBdr>
+          <w:top w:val="single" w:sz="4" w:space="0" w:color="000000"/>
+          <w:left w:val="single" w:sz="4" w:space="0" w:color="000000"/>
+          <w:bottom w:val="single" w:sz="4" w:space="0" w:color="000000"/>
+          <w:right w:val="single" w:sz="4" w:space="0" w:color="000000"/>
+        </w:pBdr>
+        <w:shd w:val="clear" w:color="auto" w:fill="FAFAFA"/>
+        <w:spacing w:after="16" w:line="259" w:lineRule="auto"/>
+        <w:ind w:left="699" w:right="0"/>
+        <w:jc w:val="left"/>
+        <w:rPr>
+          <w:rFonts w:ascii="Courier New" w:eastAsia="Courier New" w:hAnsi="Courier New" w:cs="Courier New"/>
+          <w:szCs w:val="24"/>
+        </w:rPr>
+      </w:pPr>
+      <w:r>
+        <w:rPr>
+          <w:rFonts w:ascii="Courier New" w:eastAsia="Courier New" w:hAnsi="Courier New" w:cs="Courier New"/>
+          <w:szCs w:val="24"/>
+        </w:rPr>
+        <w:t xml:space="preserve">Esteban </w:t>
+      </w:r>
+      <w:proofErr w:type="spellStart"/>
+      <w:r>
+        <w:rPr>
+          <w:rFonts w:ascii="Courier New" w:eastAsia="Courier New" w:hAnsi="Courier New" w:cs="Courier New"/>
+          <w:szCs w:val="24"/>
+        </w:rPr>
+        <w:t>Ocon</w:t>
+      </w:r>
+      <w:proofErr w:type="spellEnd"/>
+      <w:r>
+        <w:rPr>
+          <w:rFonts w:ascii="Courier New" w:eastAsia="Courier New" w:hAnsi="Courier New" w:cs="Courier New"/>
+          <w:szCs w:val="24"/>
+        </w:rPr>
+        <w:t xml:space="preserve"> (1:11.553)</w:t>
+      </w:r>
+    </w:p>
+    <w:p>
+      <w:pPr>
+        <w:pBdr>
+          <w:top w:val="single" w:sz="4" w:space="0" w:color="000000"/>
+          <w:left w:val="single" w:sz="4" w:space="0" w:color="000000"/>
+          <w:bottom w:val="single" w:sz="4" w:space="0" w:color="000000"/>
+          <w:right w:val="single" w:sz="4" w:space="0" w:color="000000"/>
+        </w:pBdr>
+        <w:shd w:val="clear" w:color="auto" w:fill="FAFAFA"/>
+        <w:spacing w:after="16" w:line="259" w:lineRule="auto"/>
+        <w:ind w:left="699" w:right="0"/>
+        <w:jc w:val="left"/>
+        <w:rPr>
+          <w:rFonts w:ascii="Courier New" w:eastAsia="Courier New" w:hAnsi="Courier New" w:cs="Courier New"/>
+          <w:szCs w:val="24"/>
+        </w:rPr>
+      </w:pPr>
+      <w:r>
+        <w:rPr>
+          <w:rFonts w:ascii="Courier New" w:eastAsia="Courier New" w:hAnsi="Courier New" w:cs="Courier New"/>
+          <w:szCs w:val="24"/>
+        </w:rPr>
+        <w:t xml:space="preserve">Carlos </w:t>
+      </w:r>
+      <w:proofErr w:type="spellStart"/>
+      <w:r>
+        <w:rPr>
+          <w:rFonts w:ascii="Courier New" w:eastAsia="Courier New" w:hAnsi="Courier New" w:cs="Courier New"/>
+          <w:szCs w:val="24"/>
+        </w:rPr>
+        <w:t>Sainz</w:t>
+      </w:r>
+      <w:proofErr w:type="spellEnd"/>
+      <w:r>
+        <w:rPr>
+          <w:rFonts w:ascii="Courier New" w:eastAsia="Courier New" w:hAnsi="Courier New" w:cs="Courier New"/>
+          <w:szCs w:val="24"/>
+        </w:rPr>
+        <w:t xml:space="preserve"> (1:12.210)</w:t>
+      </w:r>
+    </w:p>
+    <w:p>
+      <w:pPr>
+        <w:pBdr>
+          <w:top w:val="single" w:sz="4" w:space="0" w:color="000000"/>
+          <w:left w:val="single" w:sz="4" w:space="0" w:color="000000"/>
+          <w:bottom w:val="single" w:sz="4" w:space="0" w:color="000000"/>
+          <w:right w:val="single" w:sz="4" w:space="0" w:color="000000"/>
+        </w:pBdr>
+        <w:shd w:val="clear" w:color="auto" w:fill="FAFAFA"/>
+        <w:spacing w:after="16" w:line="259" w:lineRule="auto"/>
+        <w:ind w:left="699" w:right="0"/>
+        <w:jc w:val="left"/>
+        <w:rPr>
+          <w:rFonts w:ascii="Courier New" w:eastAsia="Courier New" w:hAnsi="Courier New" w:cs="Courier New"/>
+          <w:szCs w:val="24"/>
+        </w:rPr>
+      </w:pPr>
+      <w:r>
+        <w:rPr>
+          <w:rFonts w:ascii="Courier New" w:eastAsia="Courier New" w:hAnsi="Courier New" w:cs="Courier New"/>
+          <w:szCs w:val="24"/>
+        </w:rPr>
+        <w:t xml:space="preserve">Carlos </w:t>
+      </w:r>
+      <w:proofErr w:type="spellStart"/>
+      <w:r>
+        <w:rPr>
+          <w:rFonts w:ascii="Courier New" w:eastAsia="Courier New" w:hAnsi="Courier New" w:cs="Courier New"/>
+          <w:szCs w:val="24"/>
+        </w:rPr>
+        <w:t>Sainz</w:t>
+      </w:r>
+      <w:proofErr w:type="spellEnd"/>
+      <w:r>
+        <w:rPr>
+          <w:rFonts w:ascii="Courier New" w:eastAsia="Courier New" w:hAnsi="Courier New" w:cs="Courier New"/>
+          <w:szCs w:val="24"/>
+        </w:rPr>
+        <w:t xml:space="preserve"> (1:11.630)</w:t>
+      </w:r>
+    </w:p>
+    <w:p>
+      <w:pPr>
+        <w:pBdr>
+          <w:top w:val="single" w:sz="4" w:space="0" w:color="000000"/>
+          <w:left w:val="single" w:sz="4" w:space="0" w:color="000000"/>
+          <w:bottom w:val="single" w:sz="4" w:space="0" w:color="000000"/>
+          <w:right w:val="single" w:sz="4" w:space="0" w:color="000000"/>
+        </w:pBdr>
+        <w:shd w:val="clear" w:color="auto" w:fill="FAFAFA"/>
+        <w:spacing w:after="16" w:line="259" w:lineRule="auto"/>
+        <w:ind w:left="699" w:right="0"/>
+        <w:jc w:val="left"/>
+        <w:rPr>
+          <w:rFonts w:ascii="Courier New" w:eastAsia="Courier New" w:hAnsi="Courier New" w:cs="Courier New"/>
+          <w:szCs w:val="24"/>
+        </w:rPr>
+      </w:pPr>
+      <w:r>
+        <w:rPr>
+          <w:rFonts w:ascii="Courier New" w:eastAsia="Courier New" w:hAnsi="Courier New" w:cs="Courier New"/>
+          <w:szCs w:val="24"/>
+        </w:rPr>
+        <w:t>Lewis Hamilton (1:12.156)</w:t>
+      </w:r>
+    </w:p>
+    <w:p>
+      <w:pPr>
+        <w:pBdr>
+          <w:top w:val="single" w:sz="4" w:space="0" w:color="000000"/>
+          <w:left w:val="single" w:sz="4" w:space="0" w:color="000000"/>
+          <w:bottom w:val="single" w:sz="4" w:space="0" w:color="000000"/>
+          <w:right w:val="single" w:sz="4" w:space="0" w:color="000000"/>
+        </w:pBdr>
+        <w:shd w:val="clear" w:color="auto" w:fill="FAFAFA"/>
+        <w:spacing w:after="16" w:line="259" w:lineRule="auto"/>
+        <w:ind w:left="699" w:right="0"/>
+        <w:jc w:val="left"/>
+        <w:rPr>
+          <w:rFonts w:ascii="Courier New" w:eastAsia="Courier New" w:hAnsi="Courier New" w:cs="Courier New"/>
+          <w:szCs w:val="24"/>
+        </w:rPr>
+      </w:pPr>
+      <w:r>
+        <w:rPr>
+          <w:rFonts w:ascii="Courier New" w:eastAsia="Courier New" w:hAnsi="Courier New" w:cs="Courier New"/>
+          <w:szCs w:val="24"/>
+        </w:rPr>
+        <w:t>Lewis Hamilton (1:11.725)</w:t>
+      </w:r>
+    </w:p>
+    <w:p>
+      <w:pPr>
+        <w:pBdr>
+          <w:top w:val="single" w:sz="4" w:space="0" w:color="000000"/>
+          <w:left w:val="single" w:sz="4" w:space="0" w:color="000000"/>
+          <w:bottom w:val="single" w:sz="4" w:space="0" w:color="000000"/>
+          <w:right w:val="single" w:sz="4" w:space="0" w:color="000000"/>
+        </w:pBdr>
+        <w:shd w:val="clear" w:color="auto" w:fill="FAFAFA"/>
+        <w:spacing w:after="16" w:line="259" w:lineRule="auto"/>
+        <w:ind w:left="699" w:right="0"/>
+        <w:jc w:val="left"/>
+        <w:rPr>
+          <w:rFonts w:ascii="Courier New" w:eastAsia="Courier New" w:hAnsi="Courier New" w:cs="Courier New"/>
+          <w:szCs w:val="24"/>
+        </w:rPr>
+      </w:pPr>
+      <w:r>
+        <w:rPr>
+          <w:rFonts w:ascii="Courier New" w:eastAsia="Courier New" w:hAnsi="Courier New" w:cs="Courier New"/>
+          <w:szCs w:val="24"/>
+        </w:rPr>
+        <w:t xml:space="preserve">Pierre </w:t>
+      </w:r>
+      <w:proofErr w:type="spellStart"/>
+      <w:r>
+        <w:rPr>
+          <w:rFonts w:ascii="Courier New" w:eastAsia="Courier New" w:hAnsi="Courier New" w:cs="Courier New"/>
+          <w:szCs w:val="24"/>
+        </w:rPr>
+        <w:t>Gasly</w:t>
+      </w:r>
+      <w:proofErr w:type="spellEnd"/>
+      <w:r>
+        <w:rPr>
+          <w:rFonts w:ascii="Courier New" w:eastAsia="Courier New" w:hAnsi="Courier New" w:cs="Courier New"/>
+          <w:szCs w:val="24"/>
+        </w:rPr>
+        <w:t xml:space="preserve"> (1:12.169)</w:t>
+      </w:r>
+    </w:p>
+    <w:p>
+      <w:pPr>
+        <w:pBdr>
+          <w:top w:val="single" w:sz="4" w:space="0" w:color="000000"/>
+          <w:left w:val="single" w:sz="4" w:space="0" w:color="000000"/>
+          <w:bottom w:val="single" w:sz="4" w:space="0" w:color="000000"/>
+          <w:right w:val="single" w:sz="4" w:space="0" w:color="000000"/>
+        </w:pBdr>
+        <w:shd w:val="clear" w:color="auto" w:fill="FAFAFA"/>
+        <w:spacing w:after="16" w:line="259" w:lineRule="auto"/>
+        <w:ind w:left="699" w:right="0"/>
+        <w:jc w:val="left"/>
+        <w:rPr>
+          <w:rFonts w:ascii="Courier New" w:eastAsia="Courier New" w:hAnsi="Courier New" w:cs="Courier New"/>
+          <w:szCs w:val="24"/>
+        </w:rPr>
+      </w:pPr>
+      <w:r>
+        <w:rPr>
+          <w:rFonts w:ascii="Courier New" w:eastAsia="Courier New" w:hAnsi="Courier New" w:cs="Courier New"/>
+          <w:szCs w:val="24"/>
+        </w:rPr>
+        <w:t xml:space="preserve">Pierre </w:t>
+      </w:r>
+      <w:proofErr w:type="spellStart"/>
+      <w:r>
+        <w:rPr>
+          <w:rFonts w:ascii="Courier New" w:eastAsia="Courier New" w:hAnsi="Courier New" w:cs="Courier New"/>
+          <w:szCs w:val="24"/>
+        </w:rPr>
+        <w:t>Gasly</w:t>
+      </w:r>
+      <w:proofErr w:type="spellEnd"/>
+      <w:r>
+        <w:rPr>
+          <w:rFonts w:ascii="Courier New" w:eastAsia="Courier New" w:hAnsi="Courier New" w:cs="Courier New"/>
+          <w:szCs w:val="24"/>
+        </w:rPr>
+        <w:t xml:space="preserve"> (1:11.933)</w:t>
+      </w:r>
+    </w:p>
+    <w:p>
+      <w:pPr>
+        <w:pBdr>
+          <w:top w:val="single" w:sz="4" w:space="0" w:color="000000"/>
+          <w:left w:val="single" w:sz="4" w:space="0" w:color="000000"/>
+          <w:bottom w:val="single" w:sz="4" w:space="0" w:color="000000"/>
+          <w:right w:val="single" w:sz="4" w:space="0" w:color="000000"/>
+        </w:pBdr>
+        <w:shd w:val="clear" w:color="auto" w:fill="FAFAFA"/>
+        <w:spacing w:after="16" w:line="259" w:lineRule="auto"/>
+        <w:ind w:left="699" w:right="0"/>
+        <w:jc w:val="left"/>
+        <w:rPr>
+          <w:rFonts w:ascii="Courier New" w:eastAsia="Courier New" w:hAnsi="Courier New" w:cs="Courier New"/>
+          <w:szCs w:val="24"/>
+        </w:rPr>
+      </w:pPr>
+      <w:r>
+        <w:rPr>
+          <w:rFonts w:ascii="Courier New" w:eastAsia="Courier New" w:hAnsi="Courier New" w:cs="Courier New"/>
+          <w:szCs w:val="24"/>
+        </w:rPr>
+        <w:t>George Russell (1:12.151)</w:t>
+      </w:r>
+    </w:p>
+    <w:p>
+      <w:pPr>
+        <w:pBdr>
+          <w:top w:val="single" w:sz="4" w:space="0" w:color="000000"/>
+          <w:left w:val="single" w:sz="4" w:space="0" w:color="000000"/>
+          <w:bottom w:val="single" w:sz="4" w:space="0" w:color="000000"/>
+          <w:right w:val="single" w:sz="4" w:space="0" w:color="000000"/>
+        </w:pBdr>
+        <w:shd w:val="clear" w:color="auto" w:fill="FAFAFA"/>
+        <w:spacing w:after="16" w:line="259" w:lineRule="auto"/>
+        <w:ind w:left="699" w:right="0"/>
+        <w:jc w:val="left"/>
+        <w:rPr>
+          <w:rFonts w:ascii="Courier New" w:eastAsia="Courier New" w:hAnsi="Courier New" w:cs="Courier New"/>
+          <w:szCs w:val="24"/>
+        </w:rPr>
+      </w:pPr>
+      <w:r>
+        <w:rPr>
+          <w:rFonts w:ascii="Courier New" w:eastAsia="Courier New" w:hAnsi="Courier New" w:cs="Courier New"/>
+          <w:szCs w:val="24"/>
+        </w:rPr>
+        <w:t>George Russell (1:11.964)</w:t>
+      </w:r>
+    </w:p>
+    <w:p>
+      <w:pPr>
+        <w:pBdr>
+          <w:top w:val="single" w:sz="4" w:space="0" w:color="000000"/>
+          <w:left w:val="single" w:sz="4" w:space="0" w:color="000000"/>
+          <w:bottom w:val="single" w:sz="4" w:space="0" w:color="000000"/>
+          <w:right w:val="single" w:sz="4" w:space="0" w:color="000000"/>
+        </w:pBdr>
+        <w:shd w:val="clear" w:color="auto" w:fill="FAFAFA"/>
+        <w:spacing w:after="16" w:line="259" w:lineRule="auto"/>
+        <w:ind w:left="699" w:right="0"/>
+        <w:jc w:val="left"/>
+        <w:rPr>
+          <w:rFonts w:ascii="Courier New" w:eastAsia="Courier New" w:hAnsi="Courier New" w:cs="Courier New"/>
+          <w:szCs w:val="24"/>
+        </w:rPr>
+      </w:pPr>
+      <w:proofErr w:type="spellStart"/>
+      <w:r>
+        <w:rPr>
+          <w:rFonts w:ascii="Courier New" w:eastAsia="Courier New" w:hAnsi="Courier New" w:cs="Courier New"/>
+          <w:szCs w:val="24"/>
+        </w:rPr>
+        <w:t>Yuki</w:t>
+      </w:r>
+      <w:proofErr w:type="spellEnd"/>
+      <w:r>
+        <w:rPr>
+          <w:rFonts w:ascii="Courier New" w:eastAsia="Courier New" w:hAnsi="Courier New" w:cs="Courier New"/>
+          <w:szCs w:val="24"/>
+        </w:rPr>
+        <w:t xml:space="preserve"> </w:t>
+      </w:r>
+      <w:proofErr w:type="spellStart"/>
+      <w:r>
+        <w:rPr>
+          <w:rFonts w:ascii="Courier New" w:eastAsia="Courier New" w:hAnsi="Courier New" w:cs="Courier New"/>
+          <w:szCs w:val="24"/>
+        </w:rPr>
+        <w:t>Tsunoda</w:t>
+      </w:r>
+      <w:proofErr w:type="spellEnd"/>
+      <w:r>
+        <w:rPr>
+          <w:rFonts w:ascii="Courier New" w:eastAsia="Courier New" w:hAnsi="Courier New" w:cs="Courier New"/>
+          <w:szCs w:val="24"/>
+        </w:rPr>
+        <w:t xml:space="preserve"> (1:12.249)</w:t>
+      </w:r>
+    </w:p>
+    <w:p>
+      <w:pPr>
+        <w:pBdr>
+          <w:top w:val="single" w:sz="4" w:space="0" w:color="000000"/>
+          <w:left w:val="single" w:sz="4" w:space="0" w:color="000000"/>
+          <w:bottom w:val="single" w:sz="4" w:space="0" w:color="000000"/>
+          <w:right w:val="single" w:sz="4" w:space="0" w:color="000000"/>
+        </w:pBdr>
+        <w:shd w:val="clear" w:color="auto" w:fill="FAFAFA"/>
+        <w:spacing w:after="16" w:line="259" w:lineRule="auto"/>
+        <w:ind w:left="699" w:right="0"/>
+        <w:jc w:val="left"/>
+        <w:rPr>
+          <w:rFonts w:ascii="Courier New" w:eastAsia="Courier New" w:hAnsi="Courier New" w:cs="Courier New"/>
+          <w:szCs w:val="24"/>
+        </w:rPr>
+      </w:pPr>
+      <w:proofErr w:type="spellStart"/>
+      <w:r>
+        <w:rPr>
+          <w:rFonts w:ascii="Courier New" w:eastAsia="Courier New" w:hAnsi="Courier New" w:cs="Courier New"/>
+          <w:szCs w:val="24"/>
+        </w:rPr>
+        <w:t>Yuki</w:t>
+      </w:r>
+      <w:proofErr w:type="spellEnd"/>
+      <w:r>
+        <w:rPr>
+          <w:rFonts w:ascii="Courier New" w:eastAsia="Courier New" w:hAnsi="Courier New" w:cs="Courier New"/>
+          <w:szCs w:val="24"/>
+        </w:rPr>
+        <w:t xml:space="preserve"> </w:t>
+      </w:r>
+      <w:proofErr w:type="spellStart"/>
+      <w:r>
+        <w:rPr>
+          <w:rFonts w:ascii="Courier New" w:eastAsia="Courier New" w:hAnsi="Courier New" w:cs="Courier New"/>
+          <w:szCs w:val="24"/>
+        </w:rPr>
+        <w:t>Tsunoda</w:t>
+      </w:r>
+      <w:proofErr w:type="spellEnd"/>
+      <w:r>
+        <w:rPr>
+          <w:rFonts w:ascii="Courier New" w:eastAsia="Courier New" w:hAnsi="Courier New" w:cs="Courier New"/>
+          <w:szCs w:val="24"/>
+        </w:rPr>
+        <w:t xml:space="preserve"> (1:12.082)</w:t>
+      </w:r>
+    </w:p>
+    <w:p>
+      <w:pPr>
+        <w:pBdr>
+          <w:top w:val="single" w:sz="4" w:space="0" w:color="000000"/>
+          <w:left w:val="single" w:sz="4" w:space="0" w:color="000000"/>
+          <w:bottom w:val="single" w:sz="4" w:space="0" w:color="000000"/>
+          <w:right w:val="single" w:sz="4" w:space="0" w:color="000000"/>
+        </w:pBdr>
+        <w:shd w:val="clear" w:color="auto" w:fill="FAFAFA"/>
+        <w:spacing w:after="16" w:line="259" w:lineRule="auto"/>
+        <w:ind w:left="699" w:right="0"/>
+        <w:jc w:val="left"/>
+        <w:rPr>
+          <w:rFonts w:ascii="Courier New" w:eastAsia="Courier New" w:hAnsi="Courier New" w:cs="Courier New"/>
+          <w:szCs w:val="24"/>
+        </w:rPr>
+      </w:pPr>
+      <w:proofErr w:type="spellStart"/>
+      <w:r>
+        <w:rPr>
+          <w:rFonts w:ascii="Courier New" w:eastAsia="Courier New" w:hAnsi="Courier New" w:cs="Courier New"/>
+          <w:szCs w:val="24"/>
+        </w:rPr>
+        <w:t>Lando</w:t>
+      </w:r>
+      <w:proofErr w:type="spellEnd"/>
+      <w:r>
+        <w:rPr>
+          <w:rFonts w:ascii="Courier New" w:eastAsia="Courier New" w:hAnsi="Courier New" w:cs="Courier New"/>
+          <w:szCs w:val="24"/>
+        </w:rPr>
+        <w:t xml:space="preserve"> </w:t>
+      </w:r>
+      <w:proofErr w:type="spellStart"/>
+      <w:r>
+        <w:rPr>
+          <w:rFonts w:ascii="Courier New" w:eastAsia="Courier New" w:hAnsi="Courier New" w:cs="Courier New"/>
+          <w:szCs w:val="24"/>
+        </w:rPr>
+        <w:t>Norris</w:t>
+      </w:r>
+      <w:proofErr w:type="spellEnd"/>
+      <w:r>
+        <w:rPr>
+          <w:rFonts w:ascii="Courier New" w:eastAsia="Courier New" w:hAnsi="Courier New" w:cs="Courier New"/>
+          <w:szCs w:val="24"/>
+        </w:rPr>
+        <w:t xml:space="preserve"> (1:12.377)</w:t>
+      </w:r>
+    </w:p>
+    <w:p>
+      <w:pPr>
+        <w:pBdr>
+          <w:top w:val="single" w:sz="4" w:space="0" w:color="000000"/>
+          <w:left w:val="single" w:sz="4" w:space="0" w:color="000000"/>
+          <w:bottom w:val="single" w:sz="4" w:space="0" w:color="000000"/>
+          <w:right w:val="single" w:sz="4" w:space="0" w:color="000000"/>
+        </w:pBdr>
+        <w:shd w:val="clear" w:color="auto" w:fill="FAFAFA"/>
+        <w:spacing w:after="16" w:line="259" w:lineRule="auto"/>
+        <w:ind w:left="699" w:right="0"/>
+        <w:jc w:val="left"/>
+        <w:rPr>
+          <w:rFonts w:ascii="Courier New" w:eastAsia="Courier New" w:hAnsi="Courier New" w:cs="Courier New"/>
+          <w:szCs w:val="24"/>
+        </w:rPr>
+      </w:pPr>
+      <w:proofErr w:type="spellStart"/>
+      <w:r>
+        <w:rPr>
+          <w:rFonts w:ascii="Courier New" w:eastAsia="Courier New" w:hAnsi="Courier New" w:cs="Courier New"/>
+          <w:szCs w:val="24"/>
+        </w:rPr>
+        <w:t>Lando</w:t>
+      </w:r>
+      <w:proofErr w:type="spellEnd"/>
+      <w:r>
+        <w:rPr>
+          <w:rFonts w:ascii="Courier New" w:eastAsia="Courier New" w:hAnsi="Courier New" w:cs="Courier New"/>
+          <w:szCs w:val="24"/>
+        </w:rPr>
+        <w:t xml:space="preserve"> </w:t>
+      </w:r>
+      <w:proofErr w:type="spellStart"/>
+      <w:r>
+        <w:rPr>
+          <w:rFonts w:ascii="Courier New" w:eastAsia="Courier New" w:hAnsi="Courier New" w:cs="Courier New"/>
+          <w:szCs w:val="24"/>
+        </w:rPr>
+        <w:t>Norris</w:t>
+      </w:r>
+      <w:proofErr w:type="spellEnd"/>
+      <w:r>
+        <w:rPr>
+          <w:rFonts w:ascii="Courier New" w:eastAsia="Courier New" w:hAnsi="Courier New" w:cs="Courier New"/>
+          <w:szCs w:val="24"/>
+        </w:rPr>
+        <w:t xml:space="preserve"> (1:12.254)</w:t>
+      </w:r>
+    </w:p>
+    <w:p>
+      <w:pPr>
+        <w:pBdr>
+          <w:top w:val="single" w:sz="4" w:space="0" w:color="000000"/>
+          <w:left w:val="single" w:sz="4" w:space="0" w:color="000000"/>
+          <w:bottom w:val="single" w:sz="4" w:space="0" w:color="000000"/>
+          <w:right w:val="single" w:sz="4" w:space="0" w:color="000000"/>
+        </w:pBdr>
+        <w:shd w:val="clear" w:color="auto" w:fill="FAFAFA"/>
+        <w:spacing w:after="16" w:line="259" w:lineRule="auto"/>
+        <w:ind w:left="699" w:right="0"/>
+        <w:jc w:val="left"/>
+        <w:rPr>
+          <w:rFonts w:ascii="Courier New" w:eastAsia="Courier New" w:hAnsi="Courier New" w:cs="Courier New"/>
+          <w:szCs w:val="24"/>
+        </w:rPr>
+      </w:pPr>
+      <w:r>
+        <w:rPr>
+          <w:rFonts w:ascii="Courier New" w:eastAsia="Courier New" w:hAnsi="Courier New" w:cs="Courier New"/>
+          <w:szCs w:val="24"/>
+        </w:rPr>
+        <w:t xml:space="preserve">Oscar </w:t>
+      </w:r>
+      <w:proofErr w:type="spellStart"/>
+      <w:r>
+        <w:rPr>
+          <w:rFonts w:ascii="Courier New" w:eastAsia="Courier New" w:hAnsi="Courier New" w:cs="Courier New"/>
+          <w:szCs w:val="24"/>
+        </w:rPr>
+        <w:t>Piastri</w:t>
+      </w:r>
+      <w:proofErr w:type="spellEnd"/>
+      <w:r>
+        <w:rPr>
+          <w:rFonts w:ascii="Courier New" w:eastAsia="Courier New" w:hAnsi="Courier New" w:cs="Courier New"/>
+          <w:szCs w:val="24"/>
+        </w:rPr>
+        <w:t xml:space="preserve"> (1:12.395)</w:t>
+      </w:r>
+    </w:p>
+    <w:p>
+      <w:pPr>
+        <w:pBdr>
+          <w:top w:val="single" w:sz="4" w:space="0" w:color="000000"/>
+          <w:left w:val="single" w:sz="4" w:space="0" w:color="000000"/>
+          <w:bottom w:val="single" w:sz="4" w:space="0" w:color="000000"/>
+          <w:right w:val="single" w:sz="4" w:space="0" w:color="000000"/>
+        </w:pBdr>
+        <w:shd w:val="clear" w:color="auto" w:fill="FAFAFA"/>
+        <w:spacing w:after="16" w:line="259" w:lineRule="auto"/>
+        <w:ind w:left="699" w:right="0"/>
+        <w:jc w:val="left"/>
+        <w:rPr>
+          <w:szCs w:val="24"/>
+        </w:rPr>
+      </w:pPr>
+      <w:proofErr w:type="spellStart"/>
+      <w:r>
+        <w:rPr>
+          <w:rFonts w:ascii="Courier New" w:eastAsia="Courier New" w:hAnsi="Courier New" w:cs="Courier New"/>
+          <w:szCs w:val="24"/>
+        </w:rPr>
+        <w:t>Nyck</w:t>
+      </w:r>
+      <w:proofErr w:type="spellEnd"/>
+      <w:r>
+        <w:rPr>
+          <w:rFonts w:ascii="Courier New" w:eastAsia="Courier New" w:hAnsi="Courier New" w:cs="Courier New"/>
+          <w:szCs w:val="24"/>
+        </w:rPr>
+        <w:t xml:space="preserve"> De </w:t>
+      </w:r>
+      <w:proofErr w:type="spellStart"/>
+      <w:r>
+        <w:rPr>
+          <w:rFonts w:ascii="Courier New" w:eastAsia="Courier New" w:hAnsi="Courier New" w:cs="Courier New"/>
+          <w:szCs w:val="24"/>
+        </w:rPr>
+        <w:t>Vries</w:t>
+      </w:r>
+      <w:proofErr w:type="spellEnd"/>
+      <w:r>
+        <w:rPr>
+          <w:rFonts w:ascii="Courier New" w:eastAsia="Courier New" w:hAnsi="Courier New" w:cs="Courier New"/>
+          <w:szCs w:val="24"/>
+        </w:rPr>
+        <w:t xml:space="preserve"> (1:12.428)</w:t>
       </w:r>
     </w:p>
     <w:sectPr>
@@ -4486,7 +7004,7 @@
 </file>
 
 <file path=word/numbering.xml><?xml version="1.0" encoding="utf-8"?>
-<w:numbering xmlns:wpc="http://schemas.microsoft.com/office/word/2010/wordprocessingCanvas" xmlns:cx="http://schemas.microsoft.com/office/drawing/2014/chartex" xmlns:cx1="http://schemas.microsoft.com/office/drawing/2015/9/8/chartex" xmlns:cx2="http://schemas.microsoft.com/office/drawing/2015/10/21/chartex" xmlns:cx3="http://schemas.microsoft.com/office/drawing/2016/5/9/chartex" xmlns:cx4="http://schemas.microsoft.com/office/drawing/2016/5/10/chartex" xmlns:cx5="http://schemas.microsoft.com/office/drawing/2016/5/11/chartex" xmlns:cx6="http://schemas.microsoft.com/office/drawing/2016/5/12/chartex" xmlns:cx7="http://schemas.microsoft.com/office/drawing/2016/5/13/chartex" xmlns:cx8="http://schemas.microsoft.com/office/drawing/2016/5/14/chartex" xmlns:mc="http://schemas.openxmlformats.org/markup-compatibility/2006" xmlns:aink="http://schemas.microsoft.com/office/drawing/2016/ink" xmlns:am3d="http://schemas.microsoft.com/office/drawing/2017/model3d" xmlns:o="urn:schemas-microsoft-com:office:office" xmlns:r="http://schemas.openxmlformats.org/officeDocument/2006/relationships" xmlns:m="http://schemas.openxmlformats.org/officeDocument/2006/math" xmlns:v="urn:schemas-microsoft-com:vml" xmlns:wp14="http://schemas.microsoft.com/office/word/2010/wordprocessingDrawing" xmlns:wp="http://schemas.openxmlformats.org/drawingml/2006/wordprocessingDrawing" xmlns:w10="urn:schemas-microsoft-com:office:word" xmlns:w="http://schemas.openxmlformats.org/wordprocessingml/2006/main" xmlns:w14="http://schemas.microsoft.com/office/word/2010/wordml" xmlns:w15="http://schemas.microsoft.com/office/word/2012/wordml" xmlns:w16cid="http://schemas.microsoft.com/office/word/2016/wordml/cid" xmlns:w16se="http://schemas.microsoft.com/office/word/2015/wordml/symex" xmlns:wpg="http://schemas.microsoft.com/office/word/2010/wordprocessingGroup" xmlns:wpi="http://schemas.microsoft.com/office/word/2010/wordprocessingInk" xmlns:wne="http://schemas.microsoft.com/office/word/2006/wordml" xmlns:wps="http://schemas.microsoft.com/office/word/2010/wordprocessingShape" mc:Ignorable="w14 w15 w16se w16cid wp14">
+<w:numbering xmlns:wpc="http://schemas.microsoft.com/office/word/2010/wordprocessingCanvas" xmlns:cx="http://schemas.microsoft.com/office/drawing/2014/chartex" xmlns:cx1="http://schemas.microsoft.com/office/drawing/2015/9/8/chartex" xmlns:cx2="http://schemas.microsoft.com/office/drawing/2015/10/21/chartex" xmlns:cx3="http://schemas.microsoft.com/office/drawing/2016/5/9/chartex" xmlns:cx4="http://schemas.microsoft.com/office/drawing/2016/5/10/chartex" xmlns:cx5="http://schemas.microsoft.com/office/drawing/2016/5/11/chartex" xmlns:cx6="http://schemas.microsoft.com/office/drawing/2016/5/12/chartex" xmlns:cx7="http://schemas.microsoft.com/office/drawing/2016/5/13/chartex" xmlns:cx8="http://schemas.microsoft.com/office/drawing/2016/5/14/chartex" xmlns:mc="http://schemas.openxmlformats.org/markup-compatibility/2006" xmlns:aink="http://schemas.microsoft.com/office/drawing/2016/ink" xmlns:am3d="http://schemas.microsoft.com/office/drawing/2017/model3d" xmlns:o="urn:schemas-microsoft-com:office:office" xmlns:oel="http://schemas.microsoft.com/office/2019/extlst" xmlns:r="http://schemas.openxmlformats.org/officeDocument/2006/relationships" xmlns:m="http://schemas.openxmlformats.org/officeDocument/2006/math" xmlns:v="urn:schemas-microsoft-com:vml" xmlns:wp14="http://schemas.microsoft.com/office/word/2010/wordprocessingDrawing" xmlns:wp="http://schemas.openxmlformats.org/drawingml/2006/wordprocessingDrawing" xmlns:w10="urn:schemas-microsoft-com:office:word" xmlns:w="http://schemas.openxmlformats.org/wordprocessingml/2006/main" xmlns:w14="http://schemas.microsoft.com/office/word/2010/wordml" xmlns:w15="http://schemas.microsoft.com/office/word/2012/wordml" xmlns:w16cex="http://schemas.microsoft.com/office/word/2018/wordml/cex" xmlns:w16cid="http://schemas.microsoft.com/office/word/2016/wordml/cid" xmlns:w16="http://schemas.microsoft.com/office/word/2018/wordml" xmlns:w16sdtdh="http://schemas.microsoft.com/office/word/2020/wordml/sdtdatahash" xmlns:w16se="http://schemas.microsoft.com/office/word/2015/wordml/symex" xmlns:wpg="http://schemas.microsoft.com/office/word/2010/wordprocessingGroup" xmlns:wpi="http://schemas.microsoft.com/office/word/2010/wordprocessingInk" xmlns:wne="http://schemas.microsoft.com/office/word/2006/wordml" xmlns:wps="http://schemas.microsoft.com/office/word/2010/wordprocessingShape" mc:Ignorable="w14 w15 w16se w16cid w16 w16cex w16sdtdh wp14">
   <w:abstractNum w:abstractNumId="0" w15:restartNumberingAfterBreak="0">
     <w:nsid w:val="0B044317"/>
     <w:multiLevelType w:val="hybridMultilevel"/>
@@ -4912,6 +7430,318 @@
     </w:lvl>
   </w:abstractNum>
   <w:abstractNum w:abstractNumId="2" w15:restartNumberingAfterBreak="0">
+    <w:nsid w:val="283B0840"/>
+    <w:multiLevelType w:val="hybridMultilevel"/>
+    <w:tmpl w:val="5AE21A24"/>
+    <w:lvl w:ilvl="0" w:tplc="ABFC7F58">
+      <w:start w:val="1"/>
+      <w:numFmt w:val="bullet"/>
+      <w:lvlText w:val=""/>
+      <w:lvlJc w:val="left"/>
+      <w:pPr>
+        <w:ind w:left="1122" w:hanging="360"/>
+      </w:pPr>
+      <w:rPr>
+        <w:rFonts w:ascii="Symbol" w:hAnsi="Symbol" w:hint="default"/>
+      </w:rPr>
+    </w:lvl>
+    <w:lvl w:ilvl="1" w:tplc="040E0003" w:tentative="1">
+      <w:start w:val="1"/>
+      <w:numFmt w:val="bullet"/>
+      <w:lvlText w:val="o"/>
+      <w:lvlJc w:val="left"/>
+      <w:pPr>
+        <w:ind w:left="1724" w:hanging="360"/>
+      </w:pPr>
+      <w:rPr>
+        <w:rFonts w:ascii="Courier New" w:hAnsi="Courier New" w:cs="Courier New" w:hint="default"/>
+      </w:rPr>
+    </w:lvl>
+    <w:lvl w:ilvl="2" w:tplc="040E0005" w:tentative="1">
+      <w:start w:val="1"/>
+      <w:numFmt w:val="bullet"/>
+      <w:lvlText w:val=""/>
+      <w:lvlJc w:val="left"/>
+      <w:pPr>
+        <w:ind w:left="2444" w:hanging="360"/>
+      </w:pPr>
+      <w:rPr>
+        <w:rFonts w:ascii="Wingdings" w:hAnsi="Wingdings" w:hint="default"/>
+      </w:rPr>
+    </w:lvl>
+    <w:lvl w:ilvl="3" w:tplc="040E0001" w:tentative="1">
+      <w:start w:val="1"/>
+      <w:numFmt w:val="bullet"/>
+      <w:lvlText w:val=""/>
+      <w:lvlJc w:val="left"/>
+      <w:pPr>
+        <w:ind w:left="3164" w:hanging="360"/>
+      </w:pPr>
+      <w:rPr>
+        <w:rFonts w:ascii="Symbol" w:hAnsi="Symbol" w:hint="default"/>
+      </w:rPr>
+    </w:lvl>
+    <w:lvl w:ilvl="4" w:tplc="040E0003" w:tentative="1">
+      <w:start w:val="1"/>
+      <w:numFmt w:val="bullet"/>
+      <w:lvlText w:val="o"/>
+      <w:lvlJc w:val="left"/>
+      <w:pPr>
+        <w:ind w:left="3884" w:hanging="360"/>
+      </w:pPr>
+      <w:rPr>
+        <w:rFonts w:ascii="Courier New" w:hAnsi="Courier New" w:cs="Courier New" w:hint="default"/>
+      </w:rPr>
+    </w:lvl>
+    <w:lvl w:ilvl="5" w:tplc="040E0005" w:tentative="1">
+      <w:start w:val="1"/>
+      <w:numFmt w:val="bullet"/>
+      <w:lvlText w:val=""/>
+      <w:lvlJc w:val="left"/>
+      <w:pPr>
+        <w:ind w:left="4604" w:hanging="360"/>
+      </w:pPr>
+      <w:rPr>
+        <w:rFonts w:ascii="Wingdings" w:hAnsi="Wingdings" w:hint="default"/>
+      </w:rPr>
+    </w:lvl>
+    <w:lvl w:ilvl="6" w:tplc="040E0001" w:tentative="1">
+      <w:start w:val="1"/>
+      <w:numFmt w:val="bullet"/>
+      <w:lvlText w:val=""/>
+      <w:lvlJc w:val="left"/>
+      <w:pPr>
+        <w:ind w:left="5324" w:hanging="360"/>
+      </w:pPr>
+      <w:rPr>
+        <w:rFonts w:ascii="Symbol" w:hAnsi="Symbol" w:hint="default"/>
+      </w:rPr>
+    </w:lvl>
+    <w:lvl w:ilvl="7" w:tplc="040E0003" w:tentative="1">
+      <w:start w:val="1"/>
+      <w:numFmt w:val="bullet"/>
+      <w:lvlText w:val="o"/>
+      <w:lvlJc w:val="left"/>
+      <w:pPr>
+        <w:ind w:left="6044" w:hanging="360"/>
+      </w:pPr>
+      <w:rPr>
+        <w:rFonts w:ascii="Courier New" w:hAnsi="Courier New" w:cs="Courier New" w:hint="default"/>
+      </w:rPr>
+    </w:lvl>
+    <w:lvl w:ilvl="8" w:tplc="040E0005" w:tentative="1">
+      <w:start w:val="1"/>
+      <w:numFmt w:val="bullet"/>
+      <w:lvlText w:val=""/>
+      <w:lvlJc w:val="left"/>
+      <w:pPr>
+        <w:ind w:left="6764" w:hanging="360"/>
+      </w:pPr>
+      <w:rPr>
+        <w:rFonts w:ascii="Wingdings" w:hAnsi="Wingdings" w:hint="default"/>
+      </w:rPr>
+    </w:lvl>
+  </w:abstractNum>
+  <w:abstractNum w:abstractNumId="3" w15:restartNumberingAfterBreak="0">
+    <w:nsid w:val="41E115C7"/>
+    <w:multiLevelType w:val="hybridMultilevel"/>
+    <w:tmpl w:val="3752C47A"/>
+    <w:lvl w:ilvl="0" w:tplc="ABFC7F58">
+      <w:start w:val="1"/>
+      <w:numFmt w:val="bullet"/>
+      <w:lvlText w:val=""/>
+      <w:lvlJc w:val="left"/>
+      <w:pPr>
+        <w:ind w:left="838" w:hanging="360"/>
+      </w:pPr>
+      <w:rPr>
+        <w:rFonts w:ascii="Symbol" w:hAnsi="Symbol" w:hint="default"/>
+      </w:rPr>
+    </w:lvl>
+    <w:lvl w:ilvl="1" w:tplc="040E0003" w:tentative="1">
+      <w:start w:val="1"/>
+      <w:numFmt w:val="bullet"/>
+      <w:lvlText w:val="o"/>
+      <w:lvlJc w:val="left"/>
+      <w:pPr>
+        <w:ind w:left="1440" w:hanging="360"/>
+      </w:pPr>
+      <w:rPr>
+        <w:rFonts w:ascii="Courier New" w:hAnsi="Courier New" w:cs="Courier New" w:hint="default"/>
+      </w:rPr>
+    </w:lvl>
+    <w:lvl w:ilvl="2" w:tplc="040E0005" w:tentative="1">
+      <w:start w:val="1"/>
+      <w:numFmt w:val="bullet"/>
+      <w:lvlText w:val=""/>
+      <w:lvlJc w:val="left"/>
+      <w:pPr>
+        <w:ind w:left="2160" w:hanging="360"/>
+      </w:pPr>
+      <w:rPr>
+        <w:rFonts w:ascii="Wingdings" w:hAnsi="Wingdings" w:hint="default"/>
+      </w:rPr>
+    </w:lvl>
+    <w:lvl w:ilvl="3" w:tplc="040E0001" w:tentative="1">
+      <w:start w:val="1"/>
+      <w:numFmt w:val="bullet"/>
+      <w:lvlText w:val=""/>
+      <w:lvlJc w:val="left"/>
+      <w:pPr>
+        <w:ind w:left="2880" w:hanging="360"/>
+      </w:pPr>
+      <w:rPr>
+        <w:rFonts w:ascii="Symbol" w:hAnsi="Symbol" w:hint="default"/>
+      </w:rPr>
+    </w:lvl>
+    <w:lvl w:ilvl="4" w:tplc="040E0003" w:tentative="1">
+      <w:start w:val="1"/>
+      <w:numFmt w:val="bullet"/>
+      <w:lvlText w:val="o"/>
+      <w:lvlJc w:val="left"/>
+      <w:pPr>
+        <w:ind w:left="3600" w:hanging="360"/>
+      </w:pPr>
+      <w:rPr>
+        <w:rFonts w:ascii="Courier New" w:hAnsi="Courier New" w:cs="Courier New" w:hint="default"/>
+      </w:rPr>
+    </w:lvl>
+    <w:lvl w:ilvl="5" w:tplc="040E0005" w:tentative="1">
+      <w:start w:val="1"/>
+      <w:numFmt w:val="bullet"/>
+      <w:lvlText w:val=""/>
+      <w:lvlJc w:val="left"/>
+      <w:pPr>
+        <w:ind w:left="4320" w:hanging="360"/>
+      </w:pPr>
+      <w:rPr>
+        <w:rFonts w:ascii="Wingdings" w:hAnsi="Wingdings" w:hint="default"/>
+      </w:rPr>
+    </w:lvl>
+    <w:lvl w:ilvl="6" w:tplc="040E0001" w:tentative="1">
+      <w:start w:val="1"/>
+      <w:numFmt w:val="bullet"/>
+      <w:lvlText w:val=""/>
+      <w:lvlJc w:val="left"/>
+      <w:pPr>
+        <w:ind w:left="5040" w:hanging="360"/>
+      </w:pPr>
+      <w:rPr>
+        <w:rFonts w:ascii="Symbol" w:hAnsi="Symbol" w:hint="default"/>
+      </w:rPr>
+    </w:lvl>
+    <w:lvl w:ilvl="7" w:tplc="040E0003" w:tentative="1">
+      <w:start w:val="1"/>
+      <w:numFmt w:val="bullet"/>
+      <w:lvlText w:val="o"/>
+      <w:lvlJc w:val="left"/>
+      <w:pPr>
+        <w:ind w:left="5760" w:hanging="360"/>
+      </w:pPr>
+      <w:rPr>
+        <w:rFonts w:ascii="Courier New" w:hAnsi="Courier New" w:cs="Courier New" w:hint="default"/>
+      </w:rPr>
+    </w:lvl>
+    <w:lvl w:ilvl="8" w:tplc="040E0005" w:tentative="1">
+      <w:start w:val="1"/>
+      <w:numFmt w:val="bullet"/>
+      <w:lvlText w:val=""/>
+      <w:lvlJc w:val="left"/>
+      <w:pPr>
+        <w:ind w:left="6480" w:hanging="360"/>
+      </w:pPr>
+      <w:rPr>
+        <w:rFonts w:ascii="Wingdings" w:hAnsi="Wingdings" w:hint="default"/>
+      </w:rPr>
+    </w:lvl>
+  </w:abstractNum>
+  <w:abstractNum w:abstractNumId="4" w15:restartNumberingAfterBreak="0">
+    <w:nsid w:val="56315564"/>
+    <w:multiLevelType w:val="hybridMultilevel"/>
+    <w:tmpl w:val="5106D500"/>
+    <w:lvl w:ilvl="0" w:tplc="040E000F">
+      <w:start w:val="1"/>
+      <w:numFmt w:val="decimal"/>
+      <w:lvlText w:val="%1."/>
+      <w:lvlJc w:val="left"/>
+      <w:pPr>
+        <w:ind w:left="720" w:hanging="360"/>
+      </w:pPr>
+    </w:lvl>
+    <w:lvl w:ilvl="1" w:tplc="040E0019" w:tentative="1">
+      <w:start w:val="1"/>
+      <w:numFmt w:val="lowerLetter"/>
+      <w:lvlText w:val="%2."/>
+      <w:lvlJc w:val="left"/>
+      <w:pPr>
+        <w:ind w:left="1440" w:hanging="360"/>
+      </w:pPr>
+    </w:lvl>
+    <w:lvl w:ilvl="2" w:tplc="040E001B" w:tentative="1">
+      <w:start w:val="1"/>
+      <w:numFmt w:val="lowerRoman"/>
+      <w:lvlText w:val="%3."/>
+      <w:lvlJc w:val="right"/>
+      <w:pPr>
+        <w:ind w:left="2160" w:hanging="180"/>
+      </w:pPr>
+    </w:lvl>
+    <w:lvl w:ilvl="3" w:tplc="040E000F" w:tentative="1">
+      <w:start w:val="1"/>
+      <w:numFmt w:val="decimal"/>
+      <w:lvlText w:val="%4."/>
+      <w:lvlJc w:val="left"/>
+      <w:pPr>
+        <w:ind w:left="2880" w:hanging="360"/>
+      </w:pPr>
+    </w:lvl>
+    <w:lvl w:ilvl="4" w:tplc="040E0019" w:tentative="1">
+      <w:start w:val="1"/>
+      <w:numFmt w:val="lowerLetter"/>
+      <w:lvlText w:val="%5."/>
+      <w:lvlJc w:val="left"/>
+      <w:pPr>
+        <w:ind w:left="3600" w:hanging="360"/>
+      </w:pPr>
+    </w:lvl>
+    <w:lvl w:ilvl="5" w:tplc="040E001B" w:tentative="1">
+      <w:start w:val="1"/>
+      <w:numFmt w:val="lowerRoman"/>
+      <w:lvlText w:val="%6."/>
+      <w:lvlJc w:val="right"/>
+      <w:pPr>
+        <w:ind w:left="4320" w:hanging="180"/>
+      </w:pPr>
+    </w:lvl>
+    <w:lvl w:ilvl="6" w:tplc="040E000F" w:tentative="1">
+      <w:start w:val="1"/>
+      <w:numFmt w:val="decimal"/>
+      <w:lvlText w:val="%7."/>
+      <w:lvlJc w:val="left"/>
+      <w:pPr>
+        <w:ind w:left="5040" w:hanging="360"/>
+      </w:pPr>
+    </w:lvl>
+    <w:lvl w:ilvl="7" w:tplc="040E0019" w:tentative="1">
+      <w:start w:val="1"/>
+      <w:numFmt w:val="lowerLetter"/>
+      <w:lvlText w:val="%8."/>
+      <w:lvlJc w:val="left"/>
+      <w:pPr>
+        <w:ind w:left="5760" w:hanging="360"/>
+      </w:pPr>
+    </w:lvl>
+    <w:lvl w:ilvl="8" w:tplc="040E001B" w:tentative="1">
+      <w:start w:val="1"/>
+      <w:numFmt w:val="lowerRoman"/>
+      <w:lvlText w:val="%9."/>
+      <w:lvlJc w:val="right"/>
+      <w:pPr>
+        <w:ind w:left="6480" w:hanging="180"/>
+      </w:pPr>
+    </w:lvl>
+  </w:abstractNum>
+  <w:abstractNum w:abstractNumId="5" w15:restartNumberingAfterBreak="0">
     <w:nsid w:val="5AC451C5"/>
     <w:multiLevelType w:val="hybridMultilevel"/>
     <w:tmpl w:val="72F20EA6"/>
@@ -5123,7 +7953,7 @@
       </w:rPr>
     </w:lvl>
   </w:abstractNum>
-  <w:abstractNum w:abstractNumId="3" w15:restartNumberingAfterBreak="0">
+  <w:abstractNum w:abstractNumId="6" w15:restartNumberingAfterBreak="0">
     <w:nsid w:val="6F816920"/>
     <w:multiLevelType w:val="hybridMultilevel"/>
     <w:tmpl w:val="7D3CD738"/>
@@ -5335,7 +8165,7 @@
       </w:rPr>
     </w:lvl>
   </w:abstractNum>
-  <w:abstractNum w:abstractNumId="4" w15:restartNumberingAfterBreak="0">
+  <w:abstractNum w:abstractNumId="7" w15:restartNumberingAfterBreak="0">
     <w:nsid w:val="76BB40D8"/>
     <w:multiLevelType w:val="hybridMultilevel"/>
     <w:tmpl w:val="E5F69A82"/>
@@ -5547,26 +8377,35 @@
       </w:rPr>
     </w:lvl>
   </w:abstractNum>
-  <w:num w:numId="1">
+  <w:num w:numId="1" w16cid:durableId="1529367665">
+    <w:abstractNumId w:val="5"/>
+  </w:num>
+  <w:num w:numId="2" w16cid:durableId="257102988">
+    <w:abstractNumId w:val="1"/>
+  </w:num>
+  <w:num w:numId="3" w16cid:durableId="1383745740">
+    <w:abstractNumId w:val="6"/>
+  </w:num>
+  <w:num w:numId="4" w16cid:durableId="1403331966">
+    <w:abstractNumId w:val="7"/>
+  </w:num>
+  <w:num w:numId="5" w16cid:durableId="2079016812">
+    <w:abstractNumId w:val="0"/>
+  </w:num>
+  <w:num w:numId="6" w16cid:durableId="2022930024">
+    <w:abstractNumId w:val="3"/>
+  </w:num>
+  <w:num w:numId="7" w16cid:durableId="276372392">
     <w:abstractNumId w:val="2"/>
   </w:num>
-  <w:num w:numId="2">
-    <w:abstractNumId w:val="1"/>
-  </w:num>
-  <w:num w:numId="3">
-    <w:abstractNumId w:val="3"/>
-  </w:num>
-  <w:num w:numId="4">
+  <w:num w:numId="8" w16cid:durableId="1458717872">
     <w:abstractNumId w:val="4"/>
-  </w:num>
-  <w:num w:numId="5">
-    <w:abstractNumId w:val="0"/>
   </w:num>
 </w:numbering>
 </file>
 
 <file path=word/styles.xml><?xml version="1.0" encoding="utf-8"?>
-<w:styles xmlns:mc="http://schemas.openxmlformats.org/markup-compatibility/2006" xmlns:r="http://schemas.openxmlformats.org/officeDocument/2006/relationships" xmlns:w="http://schemas.openxmlformats.org/wordprocessingml/2006/main" xmlns:w14="http://schemas.microsoft.com/office/word/2010/wordml" xmlns:w15="http://schemas.microsoft.com/office/word/2012/wordml" xmlns:w16cid="http://schemas.microsoft.com/office/word/2016/wordml/cid" xmlns:w16se="http://schemas.microsoft.com/office/word/2015/wordml/symex" mc:Ignorable="w14 w15 w16se w16cid">
+<w:styles xmlns:mc="http://schemas.openxmlformats.org/markup-compatibility/2006" xmlns:r="http://schemas.openxmlformats.org/officeDocument/2006/relationships" xmlns:w="http://schemas.openxmlformats.org/wordprocessingml/2006/main" xmlns:w14="http://schemas.microsoft.com/office/word/2010/wordml" xmlns:w15="http://schemas.microsoft.com/office/word/2012/wordml" xmlns:w16cex="http://schemas.microsoft.com/office/word/2018/wordml/cex" xmlns:w16cid="http://schemas.microsoft.com/office/word/2016/wordml/cid" xmlns:w16="http://schemas.microsoft.com/office/word/2018/wordml" xmlns:w16sdtdh="http://schemas.microsoft.com/office/word/2020/wordml/sdtdatahash" xmlns:w16se="http://schemas.microsoft.com/office/word/2015/wordml/symex" mc:Ignorable="w14 w15 w16se w16cid w16 w16cex w16sdtdh">
   <w:docDefaults>
     <w:rPrDefault>
       <w:rPr>
@@ -5582,7 +8421,7 @@
       </w:pPr>
     </w:pPrDefault>
   </w:docDefaults>
-  <w:latentStyles w:defLockedState="0" w:defUIPriority="99" w:defSemiHidden="0" w:defUnhideWhenUsed="0" w:defQFormat="0" w:count="375">
+  <w:latentStyles w:defLockedState="0" w:defUIPriority="99" w:defSemiHidden="0" w:defUnhideWhenUsed="0" w:defQFormat="0" w:count="376">
     <w:lsdException w:name="Normal" w:uiPriority="0" w:qFormat="1"/>
     <w:lsdException w:name="heading 1" w:uiPriority="9" w:qFormat="1"/>
     <w:lsdException w:name="heading 2" w:semiHidden="1" w:uiPriority="9" w:unhideWhenUsed="1" w:qFormat="1"/>
@@ -5958,6 +8797,7 @@
     <w:lsdException w:name="Smart Hyperlink" w:semiHidden="1" w:unhideWhenUsed="1"/>
     <w:lsdException w:name="Hashtag" w:semiHidden="1" w:unhideWhenUsed="1"/>
     <w:lsdException w:name="Unresolved Mention" w:semiHidden="1" w:unhideWhenUsed="1"/>
+    <w:lsdException w:name="Smart Link" w:semiHidden="1" w:unhideWhenUsed="1"/>
   </w:latentStyles>
   <w:style w:type="paragraph" w:default="1" w:styleId="Norml">
     <w:name w:val="Normal"/>
@@ -6043,6 +8883,17 @@
         <w:right w:w="0" w:type="dxa"/>
       </w:tblCellMar>
     </w:tblPr>
+  </w:style>
+  <w:style w:type="paragraph" w:styleId="Listaszerbekezds">
+    <w:name w:val="List Paragraph"/>
+    <w:basedOn w:val="Norml"/>
+    <w:uiPriority w:val="34"/>
+    <w:qFormat/>
+    <w:rsid w:val="0002119D"/>
+    <w:pPr>
+      <w:ind w:left="720"/>
+      <w:contextualSpacing/>
+    </w:pPr>
   </w:style>
 </w:styles>
 </file>

</xml_diff>